<commit_message>
ML4T MC2 P2 All parts functional
Just need to add some detail to the report. The charts look good and the
strategy beats the Bollinger Band strategy over the same period.
</commit_message>
<xml_diff>
--- a/ML4Trading/ml4t/mc2_p2/report.docx
+++ b/ML4Trading/ml4t/mc2_p2/report.docx
@@ -1147,27 +1147,14 @@
       <w:r>
         <w:t xml:space="preserve">Figure </w:t>
       </w:r>
-      <w:r>
-        <w:fldChar w:fldCharType="begin"/>
-      </w:r>
-      <w:r>
-        <w:instrText xml:space="preserve"> SEQ Figure \* ARABIC </w:instrText>
-      </w:r>
-      <w:r>
-        <w:fldChar w:fldCharType="separate"/>
-      </w:r>
-      <w:r>
-        <w:rPr>
-          <w:noProof/>
-        </w:rPr>
-        <w:t>1</w:t>
-      </w:r>
-      <w:r>
-        <w:rPr>
-          <w:noProof/>
-        </w:rPr>
-        <w:fldChar w:fldCharType="end"/>
-      </w:r>
+      <w:fldSimple w:instr=" SEQ Figure \* ARABIC ">
+        <w:r>
+          <w:rPr>
+            <w:noProof/>
+          </w:rPr>
+          <w:t>1</w:t>
+        </w:r>
+      </w:fldSimple>
       <w:r>
         <w:t>: Trading strategy using Bollinger Bands</w:t>
       </w:r>
@@ -1243,27 +1230,14 @@
       <w:r>
         <w:t xml:space="preserve">Figure </w:t>
       </w:r>
-      <w:r>
-        <w:fldChar w:fldCharType="begin"/>
-      </w:r>
-      <w:r>
-        <w:instrText xml:space="preserve"> SEQ Figure \* ARABIC </w:instrText>
-      </w:r>
-      <w:r>
-        <w:fldChar w:fldCharType="separate"/>
-      </w:r>
-      <w:r>
-        <w:rPr>
-          <w:noProof/>
-        </w:rPr>
-        <w:t>2</w:t>
-      </w:r>
-      <w:r>
-        <w:rPr>
-          <w:noProof/>
-        </w:rPr>
-        <w:fldChar w:fldCharType="end"/>
-      </w:r>
+      <w:fldSimple w:instr=" SEQ Figure \* ARABIC ">
+        <w:r>
+          <w:rPr>
+            <w:noProof/>
+          </w:rPr>
+          <w:t>2</w:t>
+        </w:r>
+      </w:fldSimple>
       <w:r>
         <w:t>: Performance of Bollinger Band trading strategy versus SPY</w:t>
       </w:r>
@@ -1273,10 +1247,7 @@
         <w:br w:type="page"/>
       </w:r>
     </w:p>
-    <w:p>
-      <w:bookmarkStart w:id="0" w:name="_GoBack"/>
-      <w:bookmarkEnd w:id="0"/>
-    </w:p>
+    <w:p/>
     <w:tbl>
       <w:tblPr>
         <w:tblStyle w:val="GridTable5Dark-Accent6"/>
@@ -1498,6 +1469,451 @@
         <w:t>Personal strategy</w:t>
       </w:r>
     </w:p>
+    <w:p>
+      <w:r>
+        <w:t>My strategy built upon the idea of market momentum. If the stock moved in the same direction two days in a row, then that prompted an order. Here are the two cases:</w:t>
+      </w:r>
+    </w:p>
+    <w:p>
+      <w:pPr>
+        <w:pStyle w:val="ListParagraph"/>
+        <w:numPr>
+          <w:ilvl w:val="0"/>
+          <w:numId w:val="2"/>
+        </w:numPr>
+      </w:pPr>
+      <w:r>
+        <w:t>If the stock moved down a certain percentage 2 days in a row, that prompts a sell order because the stock is likely to continue moving downward.</w:t>
+      </w:r>
+    </w:p>
+    <w:p>
+      <w:pPr>
+        <w:pStyle w:val="ListParagraph"/>
+        <w:numPr>
+          <w:ilvl w:val="0"/>
+          <w:numId w:val="2"/>
+        </w:numPr>
+      </w:pPr>
+      <w:r>
+        <w:t>If the stock moved up a certain percentage 2 days in a row, that prompts a buy order because the stock is likely to continue moving upward.</w:t>
+      </w:r>
+    </w:p>
+    <w:p>
+      <w:r>
+        <w:t>While delaying the buying and selling means you lose some of the potential gain from making the trade the extra day earlier, it also means that you trade less often and are not likely to simply be reactionary. Smaller changes in price are “evened out” so that trading is only done when there are major changes in the price.</w:t>
+      </w:r>
+    </w:p>
+    <w:p>
+      <w:r>
+        <w:t>Over the specified time period, here are the trades that this strategy performed:</w:t>
+      </w:r>
+    </w:p>
+    <w:p>
+      <w:pPr>
+        <w:keepNext/>
+        <w:jc w:val="center"/>
+      </w:pPr>
+      <w:r>
+        <w:rPr>
+          <w:noProof/>
+        </w:rPr>
+        <w:drawing>
+          <wp:inline distT="0" distB="0" distL="0" distR="0" wp14:anchorId="57CCF054" wp14:editId="6C2C9A48">
+            <wp:extent cx="6300424" cy="3017520"/>
+            <wp:effectExtent l="0" t="0" r="5715" b="0"/>
+            <wp:docPr id="3" name="Picture 3" descr="C:\Users\Jacob\Documents\OMSCS\ML4Trading\ml4t\mc2_p2\plots\My_orders.png"/>
+            <wp:cNvGraphicFramePr>
+              <a:graphicFrameLocks xmlns:a="http://schemas.openxmlformats.org/drawingml/2006/main" noChangeAspect="1"/>
+            </wp:cNvGraphicFramePr>
+            <a:graphic xmlns:a="http://schemas.openxmlformats.org/drawingml/2006/main">
+              <a:graphicData uri="http://schemas.openxmlformats.org/drawingml/2006/picture">
+                <pic:pic xmlns:pic="http://schemas.openxmlformats.org/drawingml/2006/picture">
+                  <pic:nvPicPr>
+                    <pic:cNvPr id="0" name="Picture 1" descr="C:\Users\Jacob\Documents\OMSCS\ML4Trading\ml4t\mc2_p2\plots\My_orders.png"/>
+                    <pic:cNvPicPr>
+                      <a:picLocks noChangeAspect="1" noChangeArrowheads="1"/>
+                    </pic:cNvPicPr>
+                  </pic:nvPicPr>
+                  <pic:blipFill rotWithShape="1">
+                    <a:blip r:embed="rId7" cstate="print">
+                      <a:extLst>
+                        <a:ext uri="{28A0092B-C50C-407E-A947-70E740481C1C}">
+                          <a14:useLocalDpi xmlns:a14="http://schemas.microsoft.com/office/drawing/2010/main" val="0"/>
+                        </a:ext>
+                      </a:extLst>
+                    </a:blip>
+                    <a:srcRect l="9103" t="8153" r="8718" b="11111"/>
+                    <a:stretch/>
+                  </pic:blipFill>
+                  <pic:spPr bwMode="auto">
+                    <a:xfrm>
+                      <a:off x="0" y="0"/>
+                      <a:ext cx="6310105" cy="3022157"/>
+                    </a:xfrm>
+                    <a:prstGeom prst="rect">
+                      <a:avLst/>
+                    </a:prstGeom>
+                    <a:noFill/>
+                    <a:ln>
+                      <a:noFill/>
+                    </a:ln>
+                    <a:extLst>
+                      <a:ext uri="{53640926-AAD7-44D8-BBD7-CCE9431645EC}">
+                        <a14:shadowObscured xmlns:a14="http://schemas.microsoft.com/office/drawing/2010/main"/>
+                      </a:ext>
+                    </a:extLst>
+                  </pic:spPr>
+                </pic:pic>
+              </a:graphicData>
+            </a:graphic>
+          </wp:inline>
+        </w:drawing>
+      </w:r>
+    </w:p>
+    <w:p>
+      <w:pPr>
+        <w:pStyle w:val="Caption"/>
+        <w:jc w:val="center"/>
+      </w:pPr>
+      <w:r>
+        <w:t xml:space="preserve">Figure </w:t>
+      </w:r>
+      <w:fldSimple w:instr=" SEQ Figure \* ARABIC ">
+        <w:r>
+          <w:rPr>
+            <w:noProof/>
+          </w:rPr>
+          <w:t>3</w:t>
+        </w:r>
+      </w:fldSimple>
+      <w:r>
+        <w:t>: Trades selected by personal strategy</w:t>
+      </w:r>
+    </w:p>
+    <w:p>
+      <w:r>
+        <w:t>You can see that the trading is mostly performed in the middle where the stock price changed drastically. This is exactly what this strategy was intended to do – only make trades when the price changes significantly.</w:t>
+      </w:r>
+    </w:p>
+    <w:p>
+      <w:r>
+        <w:lastRenderedPageBreak/>
+        <w:t>Here is the performance of this strategy version the S&amp;P 500 over the same time period:</w:t>
+      </w:r>
+    </w:p>
+    <w:p>
+      <w:pPr>
+        <w:keepNext/>
+        <w:jc w:val="center"/>
+      </w:pPr>
+      <w:r>
+        <w:rPr>
+          <w:noProof/>
+        </w:rPr>
+        <w:drawing>
+          <wp:inline distT="0" distB="0" distL="0" distR="0" wp14:anchorId="0D8F897F" wp14:editId="569A8E40">
+            <wp:extent cx="6328252" cy="3124200"/>
+            <wp:effectExtent l="0" t="0" r="0" b="0"/>
+            <wp:docPr id="4" name="Picture 4" descr="C:\Users\Jacob\Documents\OMSCS\ML4Trading\ml4t\mc2_p2\plots\My_portfolio_v_SPY.png"/>
+            <wp:cNvGraphicFramePr>
+              <a:graphicFrameLocks xmlns:a="http://schemas.openxmlformats.org/drawingml/2006/main" noChangeAspect="1"/>
+            </wp:cNvGraphicFramePr>
+            <a:graphic xmlns:a="http://schemas.openxmlformats.org/drawingml/2006/main">
+              <a:graphicData uri="http://schemas.openxmlformats.org/drawingml/2006/picture">
+                <pic:pic xmlns:pic="http://schemas.openxmlformats.org/drawingml/2006/picture">
+                  <pic:nvPicPr>
+                    <pic:cNvPr id="0" name="Picture 2" descr="C:\Users\Jacob\Documents\OMSCS\ML4Trading\ml4t\mc2_p2\plots\My_portfolio_v_SPY.png"/>
+                    <pic:cNvPicPr>
+                      <a:picLocks noChangeAspect="1" noChangeArrowheads="1"/>
+                    </pic:cNvPicPr>
+                  </pic:nvPicPr>
+                  <pic:blipFill rotWithShape="1">
+                    <a:blip r:embed="rId8" cstate="print">
+                      <a:extLst>
+                        <a:ext uri="{28A0092B-C50C-407E-A947-70E740481C1C}">
+                          <a14:useLocalDpi xmlns:a14="http://schemas.microsoft.com/office/drawing/2010/main" val="0"/>
+                        </a:ext>
+                      </a:extLst>
+                    </a:blip>
+                    <a:srcRect l="9615" t="6575" r="9102" b="11111"/>
+                    <a:stretch/>
+                  </pic:blipFill>
+                  <pic:spPr bwMode="auto">
+                    <a:xfrm>
+                      <a:off x="0" y="0"/>
+                      <a:ext cx="6334668" cy="3127368"/>
+                    </a:xfrm>
+                    <a:prstGeom prst="rect">
+                      <a:avLst/>
+                    </a:prstGeom>
+                    <a:noFill/>
+                    <a:ln>
+                      <a:noFill/>
+                    </a:ln>
+                    <a:extLst>
+                      <a:ext uri="{53640926-AAD7-44D8-BBD7-CCE9431645EC}">
+                        <a14:shadowObscured xmlns:a14="http://schemas.microsoft.com/office/drawing/2010/main"/>
+                      </a:ext>
+                    </a:extLst>
+                  </pic:spPr>
+                </pic:pic>
+              </a:graphicData>
+            </a:graphic>
+          </wp:inline>
+        </w:drawing>
+      </w:r>
+    </w:p>
+    <w:p>
+      <w:pPr>
+        <w:pStyle w:val="Caption"/>
+        <w:jc w:val="center"/>
+      </w:pPr>
+      <w:r>
+        <w:t xml:space="preserve">Figure </w:t>
+      </w:r>
+      <w:fldSimple w:instr=" SEQ Figure \* ARABIC ">
+        <w:r>
+          <w:rPr>
+            <w:noProof/>
+          </w:rPr>
+          <w:t>4</w:t>
+        </w:r>
+      </w:fldSimple>
+      <w:r>
+        <w:t>: Performance of personal strategy versus S&amp;P 500</w:t>
+      </w:r>
+    </w:p>
+    <w:p>
+      <w:r>
+        <w:t>Here are the statistics for this portfolio over the time period above.</w:t>
+      </w:r>
+    </w:p>
+    <w:tbl>
+      <w:tblPr>
+        <w:tblStyle w:val="GridTable5Dark-Accent6"/>
+        <w:tblW w:w="0" w:type="auto"/>
+        <w:tblLook w:val="04A0" w:firstRow="1" w:lastRow="0" w:firstColumn="1" w:lastColumn="0" w:noHBand="0" w:noVBand="1"/>
+      </w:tblPr>
+      <w:tblGrid>
+        <w:gridCol w:w="3685"/>
+        <w:gridCol w:w="2548"/>
+        <w:gridCol w:w="3117"/>
+      </w:tblGrid>
+      <w:tr>
+        <w:trPr>
+          <w:cnfStyle w:val="100000000000" w:firstRow="1" w:lastRow="0" w:firstColumn="0" w:lastColumn="0" w:oddVBand="0" w:evenVBand="0" w:oddHBand="0" w:evenHBand="0" w:firstRowFirstColumn="0" w:firstRowLastColumn="0" w:lastRowFirstColumn="0" w:lastRowLastColumn="0"/>
+        </w:trPr>
+        <w:tc>
+          <w:tcPr>
+            <w:cnfStyle w:val="001000000000" w:firstRow="0" w:lastRow="0" w:firstColumn="1" w:lastColumn="0" w:oddVBand="0" w:evenVBand="0" w:oddHBand="0" w:evenHBand="0" w:firstRowFirstColumn="0" w:firstRowLastColumn="0" w:lastRowFirstColumn="0" w:lastRowLastColumn="0"/>
+            <w:tcW w:w="3685" w:type="dxa"/>
+          </w:tcPr>
+          <w:p/>
+        </w:tc>
+        <w:tc>
+          <w:tcPr>
+            <w:tcW w:w="2548" w:type="dxa"/>
+          </w:tcPr>
+          <w:p>
+            <w:pPr>
+              <w:cnfStyle w:val="100000000000" w:firstRow="1" w:lastRow="0" w:firstColumn="0" w:lastColumn="0" w:oddVBand="0" w:evenVBand="0" w:oddHBand="0" w:evenHBand="0" w:firstRowFirstColumn="0" w:firstRowLastColumn="0" w:lastRowFirstColumn="0" w:lastRowLastColumn="0"/>
+            </w:pPr>
+            <w:r>
+              <w:t>My portfolio</w:t>
+            </w:r>
+          </w:p>
+        </w:tc>
+        <w:tc>
+          <w:tcPr>
+            <w:tcW w:w="3117" w:type="dxa"/>
+          </w:tcPr>
+          <w:p>
+            <w:pPr>
+              <w:cnfStyle w:val="100000000000" w:firstRow="1" w:lastRow="0" w:firstColumn="0" w:lastColumn="0" w:oddVBand="0" w:evenVBand="0" w:oddHBand="0" w:evenHBand="0" w:firstRowFirstColumn="0" w:firstRowLastColumn="0" w:lastRowFirstColumn="0" w:lastRowLastColumn="0"/>
+            </w:pPr>
+            <w:r>
+              <w:t>SPY</w:t>
+            </w:r>
+          </w:p>
+        </w:tc>
+      </w:tr>
+      <w:tr>
+        <w:trPr>
+          <w:cnfStyle w:val="000000100000" w:firstRow="0" w:lastRow="0" w:firstColumn="0" w:lastColumn="0" w:oddVBand="0" w:evenVBand="0" w:oddHBand="1" w:evenHBand="0" w:firstRowFirstColumn="0" w:firstRowLastColumn="0" w:lastRowFirstColumn="0" w:lastRowLastColumn="0"/>
+        </w:trPr>
+        <w:tc>
+          <w:tcPr>
+            <w:cnfStyle w:val="001000000000" w:firstRow="0" w:lastRow="0" w:firstColumn="1" w:lastColumn="0" w:oddVBand="0" w:evenVBand="0" w:oddHBand="0" w:evenHBand="0" w:firstRowFirstColumn="0" w:firstRowLastColumn="0" w:lastRowFirstColumn="0" w:lastRowLastColumn="0"/>
+            <w:tcW w:w="3685" w:type="dxa"/>
+          </w:tcPr>
+          <w:p>
+            <w:r>
+              <w:t>Sharpe Ratio</w:t>
+            </w:r>
+          </w:p>
+        </w:tc>
+        <w:tc>
+          <w:tcPr>
+            <w:tcW w:w="2548" w:type="dxa"/>
+          </w:tcPr>
+          <w:p>
+            <w:pPr>
+              <w:cnfStyle w:val="000000100000" w:firstRow="0" w:lastRow="0" w:firstColumn="0" w:lastColumn="0" w:oddVBand="0" w:evenVBand="0" w:oddHBand="1" w:evenHBand="0" w:firstRowFirstColumn="0" w:firstRowLastColumn="0" w:lastRowFirstColumn="0" w:lastRowLastColumn="0"/>
+            </w:pPr>
+            <w:r>
+              <w:t>0.835425219517</w:t>
+            </w:r>
+          </w:p>
+        </w:tc>
+        <w:tc>
+          <w:tcPr>
+            <w:tcW w:w="3117" w:type="dxa"/>
+          </w:tcPr>
+          <w:p>
+            <w:pPr>
+              <w:cnfStyle w:val="000000100000" w:firstRow="0" w:lastRow="0" w:firstColumn="0" w:lastColumn="0" w:oddVBand="0" w:evenVBand="0" w:oddHBand="1" w:evenHBand="0" w:firstRowFirstColumn="0" w:firstRowLastColumn="0" w:lastRowFirstColumn="0" w:lastRowLastColumn="0"/>
+            </w:pPr>
+            <w:r>
+              <w:t>-0.149575888341</w:t>
+            </w:r>
+          </w:p>
+        </w:tc>
+      </w:tr>
+      <w:tr>
+        <w:tc>
+          <w:tcPr>
+            <w:cnfStyle w:val="001000000000" w:firstRow="0" w:lastRow="0" w:firstColumn="1" w:lastColumn="0" w:oddVBand="0" w:evenVBand="0" w:oddHBand="0" w:evenHBand="0" w:firstRowFirstColumn="0" w:firstRowLastColumn="0" w:lastRowFirstColumn="0" w:lastRowLastColumn="0"/>
+            <w:tcW w:w="3685" w:type="dxa"/>
+          </w:tcPr>
+          <w:p>
+            <w:r>
+              <w:t>Cumulative return (%)</w:t>
+            </w:r>
+          </w:p>
+        </w:tc>
+        <w:tc>
+          <w:tcPr>
+            <w:tcW w:w="2548" w:type="dxa"/>
+          </w:tcPr>
+          <w:p>
+            <w:pPr>
+              <w:cnfStyle w:val="000000000000" w:firstRow="0" w:lastRow="0" w:firstColumn="0" w:lastColumn="0" w:oddVBand="0" w:evenVBand="0" w:oddHBand="0" w:evenHBand="0" w:firstRowFirstColumn="0" w:firstRowLastColumn="0" w:lastRowFirstColumn="0" w:lastRowLastColumn="0"/>
+            </w:pPr>
+            <w:r>
+              <w:t>0.3976</w:t>
+            </w:r>
+          </w:p>
+        </w:tc>
+        <w:tc>
+          <w:tcPr>
+            <w:tcW w:w="3117" w:type="dxa"/>
+          </w:tcPr>
+          <w:p>
+            <w:pPr>
+              <w:cnfStyle w:val="000000000000" w:firstRow="0" w:lastRow="0" w:firstColumn="0" w:lastColumn="0" w:oddVBand="0" w:evenVBand="0" w:oddHBand="0" w:evenHBand="0" w:firstRowFirstColumn="0" w:firstRowLastColumn="0" w:lastRowFirstColumn="0" w:lastRowLastColumn="0"/>
+            </w:pPr>
+            <w:r>
+              <w:t>-0.201395139514</w:t>
+            </w:r>
+          </w:p>
+        </w:tc>
+      </w:tr>
+      <w:tr>
+        <w:trPr>
+          <w:cnfStyle w:val="000000100000" w:firstRow="0" w:lastRow="0" w:firstColumn="0" w:lastColumn="0" w:oddVBand="0" w:evenVBand="0" w:oddHBand="1" w:evenHBand="0" w:firstRowFirstColumn="0" w:firstRowLastColumn="0" w:lastRowFirstColumn="0" w:lastRowLastColumn="0"/>
+        </w:trPr>
+        <w:tc>
+          <w:tcPr>
+            <w:cnfStyle w:val="001000000000" w:firstRow="0" w:lastRow="0" w:firstColumn="1" w:lastColumn="0" w:oddVBand="0" w:evenVBand="0" w:oddHBand="0" w:evenHBand="0" w:firstRowFirstColumn="0" w:firstRowLastColumn="0" w:lastRowFirstColumn="0" w:lastRowLastColumn="0"/>
+            <w:tcW w:w="3685" w:type="dxa"/>
+          </w:tcPr>
+          <w:p>
+            <w:r>
+              <w:t>Standard Deviation of daily return</w:t>
+            </w:r>
+          </w:p>
+        </w:tc>
+        <w:tc>
+          <w:tcPr>
+            <w:tcW w:w="2548" w:type="dxa"/>
+          </w:tcPr>
+          <w:p>
+            <w:pPr>
+              <w:cnfStyle w:val="000000100000" w:firstRow="0" w:lastRow="0" w:firstColumn="0" w:lastColumn="0" w:oddVBand="0" w:evenVBand="0" w:oddHBand="1" w:evenHBand="0" w:firstRowFirstColumn="0" w:firstRowLastColumn="0" w:lastRowFirstColumn="0" w:lastRowLastColumn="0"/>
+            </w:pPr>
+            <w:r>
+              <w:t>0.0146198167736</w:t>
+            </w:r>
+          </w:p>
+        </w:tc>
+        <w:tc>
+          <w:tcPr>
+            <w:tcW w:w="3117" w:type="dxa"/>
+          </w:tcPr>
+          <w:p>
+            <w:pPr>
+              <w:cnfStyle w:val="000000100000" w:firstRow="0" w:lastRow="0" w:firstColumn="0" w:lastColumn="0" w:oddVBand="0" w:evenVBand="0" w:oddHBand="1" w:evenHBand="0" w:firstRowFirstColumn="0" w:firstRowLastColumn="0" w:lastRowFirstColumn="0" w:lastRowLastColumn="0"/>
+            </w:pPr>
+            <w:r>
+              <w:t>0.0219136847778</w:t>
+            </w:r>
+          </w:p>
+        </w:tc>
+      </w:tr>
+      <w:tr>
+        <w:tc>
+          <w:tcPr>
+            <w:cnfStyle w:val="001000000000" w:firstRow="0" w:lastRow="0" w:firstColumn="1" w:lastColumn="0" w:oddVBand="0" w:evenVBand="0" w:oddHBand="0" w:evenHBand="0" w:firstRowFirstColumn="0" w:firstRowLastColumn="0" w:lastRowFirstColumn="0" w:lastRowLastColumn="0"/>
+            <w:tcW w:w="3685" w:type="dxa"/>
+          </w:tcPr>
+          <w:p>
+            <w:r>
+              <w:t>Average Daily Return (%)</w:t>
+            </w:r>
+          </w:p>
+        </w:tc>
+        <w:tc>
+          <w:tcPr>
+            <w:tcW w:w="2548" w:type="dxa"/>
+          </w:tcPr>
+          <w:p>
+            <w:pPr>
+              <w:cnfStyle w:val="000000000000" w:firstRow="0" w:lastRow="0" w:firstColumn="0" w:lastColumn="0" w:oddVBand="0" w:evenVBand="0" w:oddHBand="0" w:evenHBand="0" w:firstRowFirstColumn="0" w:firstRowLastColumn="0" w:lastRowFirstColumn="0" w:lastRowLastColumn="0"/>
+            </w:pPr>
+            <w:r>
+              <w:t>0.000769394789444</w:t>
+            </w:r>
+          </w:p>
+        </w:tc>
+        <w:tc>
+          <w:tcPr>
+            <w:tcW w:w="3117" w:type="dxa"/>
+          </w:tcPr>
+          <w:p>
+            <w:pPr>
+              <w:cnfStyle w:val="000000000000" w:firstRow="0" w:lastRow="0" w:firstColumn="0" w:lastColumn="0" w:oddVBand="0" w:evenVBand="0" w:oddHBand="0" w:evenHBand="0" w:firstRowFirstColumn="0" w:firstRowLastColumn="0" w:lastRowFirstColumn="0" w:lastRowLastColumn="0"/>
+            </w:pPr>
+            <w:r>
+              <w:t>-0.000206479400499</w:t>
+            </w:r>
+          </w:p>
+        </w:tc>
+      </w:tr>
+    </w:tbl>
+    <w:p/>
+    <w:p>
+      <w:r>
+        <w:t>This performance is very similar to the Bollinger Bands strategy. While greater risk (lower Sharpe Ratio) is carried, a higher</w:t>
+      </w:r>
+      <w:r>
+        <w:t xml:space="preserve"> cumulative</w:t>
+      </w:r>
+      <w:bookmarkStart w:id="0" w:name="_GoBack"/>
+      <w:bookmarkEnd w:id="0"/>
+      <w:r>
+        <w:t xml:space="preserve"> return is achieved, showing that there is a balance between risk and reward.</w:t>
+      </w:r>
+    </w:p>
     <w:sectPr>
       <w:pgSz w:w="12240" w:h="15840"/>
       <w:pgMar w:top="1440" w:right="1440" w:bottom="1440" w:left="1440" w:header="720" w:footer="720" w:gutter="0"/>
@@ -1513,6 +1929,92 @@
 <file path=word/numbering.xml><?xml version="1.0" encoding="utf-8"?>
 <w:numbering xmlns:wpc="http://schemas.microsoft.com/office/word/2010/wordprocessingCanvas" xmlns:mc="http://schemas.openxmlformats.org/markup-compatibility/2006" xmlns:o="urn:schemas-microsoft-com:office:office" xmlns:r="http://schemas.openxmlformats.org/officeDocument/2006/relationships" xmlns:m="http://schemas.openxmlformats.org/officeDocument/2006/math" xmlns:v="urn:schemas-microsoft-com:vml" xmlns:wp14="http://schemas.microsoft.com/office/word/2010/wordprocessingDrawing" xmlns:wp="http://schemas.openxmlformats.org/drawingml/2006/wordprocessingDrawing" xmlns:w10="urn:schemas-microsoft-com:office:word" xmlns:w="http://schemas.openxmlformats.org/wordprocessingml/2006/main" xmlns:w14="http://schemas.microsoft.com/office/word/2010/wordml" xmlns:w15="http://schemas.microsoft.com/office/word/2012/wordml" xmlns:wpg="http://schemas.microsoft.com/office/word/2010/wordprocessingGroup" xmlns:wpi="http://schemas.microsoft.com/office/word/2010/wordprocessingInk" xmlns:wne="http://schemas.microsoft.com/office/word/2006/wordml" xmlns:wps="http://schemas.microsoft.com/office/word/2010/wordprocessingShape" mc:Ignorable="w14 w15 wp14">
   <w:abstractNum w:abstractNumId="0" w15:restartNumberingAfterBreak="0">
+    <w:nsid w:val="4C2D10B9"/>
+    <w:multiLevelType w:val="hybridMultilevel"/>
+    <w:tmpl w:val="86A62E1C"/>
+    <w:lvl w:ilvl="0" w:tplc="0409000F">
+      <w:start w:val="1"/>
+      <w:numFmt w:val="decimal"/>
+      <w:lvlText w:val="%1."/>
+      <w:lvlJc w:val="left"/>
+      <w:pPr>
+        <w:ind w:left="720" w:hanging="360"/>
+      </w:pPr>
+    </w:lvl>
+    <w:lvl w:ilvl="1" w:tplc="04090019" w:tentative="1">
+      <w:start w:val="1"/>
+      <w:numFmt w:val="lowerLetter"/>
+      <w:lvlText w:val="%2."/>
+      <w:lvlJc w:val="left"/>
+      <w:pPr>
+        <w:ind w:left="1440" w:hanging="360"/>
+      </w:pPr>
+    </w:lvl>
+    <w:lvl w:ilvl="2" w:tplc="0409001B" w:tentative="1">
+      <w:start w:val="1"/>
+      <w:numFmt w:val="lowerRoman"/>
+      <w:lvlText w:val="%3."/>
+      <w:lvlJc w:val="right"/>
+      <w:pPr>
+        <w:ind w:left="2160" w:hanging="180"/>
+      </w:pPr>
+    </w:lvl>
+    <w:lvl w:ilvl="3" w:tplc="0409000F" w:tentative="1">
+      <w:start w:val="1"/>
+      <w:numFmt w:val="decimal"/>
+      <w:lvlText w:val="%4."/>
+      <w:lvlJc w:val="left"/>
+      <w:pPr>
+        <w:ind w:left="2880" w:hanging="360"/>
+      </w:pPr>
+    </w:lvl>
+    <w:lvl w:ilvl="4" w:tplc="04090019" w:tentative="1">
+      <w:start w:val="1"/>
+      <w:numFmt w:val="lowerLetter"/>
+      <w:lvlText w:val="%5."/>
+      <w:lvlJc w:val="left"/>
+      <w:pPr>
+        <w:ind w:left="3600" w:hanging="360"/>
+      </w:pPr>
+    </w:lvl>
+    <w:lvl w:ilvl="5" w:tplc="0409001B" w:tentative="1">
+      <w:start w:val="1"/>
+      <w:numFmt w:val="lowerRoman"/>
+      <w:lvlText w:val="%6."/>
+      <w:lvlJc w:val="right"/>
+      <w:pPr>
+        <w:ind w:left="4320" w:hanging="180"/>
+      </w:pPr>
+    </w:lvl>
+    <w:lvl w:ilvl="6" w:tplc="0409000F" w:tentative="1">
+      <w:start w:val="1"/>
+      <w:numFmt w:val="decimal"/>
+      <w:lvlText w:val="%7."/>
+      <w:lvlJc w:val="left"/>
+      <w:pPr>
+        <w:ind w:left="5040" w:hanging="360"/>
+      </w:pPr>
+    </w:lvl>
+    <w:lvl w:ilvl="7" w:tplc="04090019" w:tentative="1">
+      <w:start w:val="1"/>
+      <w:numFmt w:val="lowerLetter"/>
+      <w:lvlText w:val="%8."/>
+      <w:lvlJc w:val="left"/>
+      <w:pPr>
+        <w:ind w:left="5760" w:hanging="360"/>
+      </w:pPr>
+    </w:lvl>
+    <w:lvl w:ilvl="8" w:tplc="0409001B" w:tentative="1">
+      <w:start w:val="1"/>
+      <w:numFmt w:val="lowerRoman"/>
+      <w:lvlText w:val="%9."/>
+      <w:lvlJc w:val="right"/>
+      <w:pPr>
+        <w:ind w:left="6480" w:hanging="180"/>
+      </w:pPr>
+    </w:lvl>
+  </w:abstractNum>
+  <w:abstractNum w:abstractNumId="1" w15:restartNumberingAfterBreak="0">
     <w:nsid w:val="7964527A"/>
     <w:multiLevelType w:val="hybridMultilevel"/>
     <w:tmpl w:val="911699DA"/>
@@ -1600,6 +2102,9 @@
     </w:lvl>
   </w:abstractNum>
   <w:num w:numId="1">
+    <w:abstractNumId w:val="1"/>
+  </w:num>
+  <w:num w:numId="2">
     <w:abstractNumId w:val="0"/>
   </w:num>
 </w:numbering>
@@ -2230,6 +2735,17 @@
       </w:tcPr>
     </w:tblStylePr>
   </w:style>
+  <w:style w:type="paragraph" w:styleId="ListParagraph">
+    <w:name w:val="List Paragraph"/>
+    <w:basedOn w:val="Normal"/>
+    <w:uiPriority w:val="34"/>
+    <w:qFormat/>
+    <w:rsid w:val="00F97B34"/>
+    <w:pPr>
+      <w:ind w:left="720"/>
+      <w:contextualSpacing/>
+    </w:pPr>
+  </w:style>
 </w:styles>
 </file>
 

</xml_diff>

<commit_message>
ML4T MC2 P2 final submission
My strategy doesn't work perfect on the second time period, but I think
that is ok. There is no performance requirement there, and I think I gave
good explanations in the report for the behavior.
</commit_message>
<xml_diff>
--- a/ML4Trading/ml4t/mc2_p2/report.docx
+++ b/ML4Trading/ml4t/mc2_p2/report.docx
@@ -152,7 +152,6 @@
                                     <w:dataBinding w:prefixMappings="xmlns:ns0='http://purl.org/dc/elements/1.1/' xmlns:ns1='http://schemas.openxmlformats.org/package/2006/metadata/core-properties' " w:xpath="/ns1:coreProperties[1]/ns0:subject[1]" w:storeItemID="{6C3C8BC8-F283-45AE-878A-BAB7291924A1}"/>
                                     <w:text/>
                                   </w:sdtPr>
-                                  <w:sdtEndPr/>
                                   <w:sdtContent>
                                     <w:r>
                                       <w:rPr>
@@ -906,7 +905,6 @@
                                     <w:dataBinding w:prefixMappings="xmlns:ns0='http://schemas.openxmlformats.org/officeDocument/2006/extended-properties' " w:xpath="/ns0:Properties[1]/ns0:Company[1]" w:storeItemID="{6668398D-A668-4E3E-A5EB-62B293D839F1}"/>
                                     <w:text/>
                                   </w:sdtPr>
-                                  <w:sdtEndPr/>
                                   <w:sdtContent>
                                     <w:r>
                                       <w:rPr>
@@ -932,7 +930,6 @@
                                   <w:dataBinding w:prefixMappings="xmlns:ns0='http://purl.org/dc/elements/1.1/' xmlns:ns1='http://schemas.openxmlformats.org/package/2006/metadata/core-properties' " w:xpath="/ns1:coreProperties[1]/ns1:category[1]" w:storeItemID="{6C3C8BC8-F283-45AE-878A-BAB7291924A1}"/>
                                   <w:text/>
                                 </w:sdtPr>
-                                <w:sdtEndPr/>
                                 <w:sdtContent>
                                   <w:p>
                                     <w:pPr>
@@ -1470,8 +1467,22 @@
       </w:r>
     </w:p>
     <w:p>
-      <w:r>
-        <w:t>My strategy built upon the idea of market momentum. If the stock moved in the same direction two days in a row, then that prompted an order. Here are the two cases:</w:t>
+      <w:pPr>
+        <w:pStyle w:val="Heading2"/>
+      </w:pPr>
+      <w:r>
+        <w:t>Explanation of strategy</w:t>
+      </w:r>
+    </w:p>
+    <w:p>
+      <w:r>
+        <w:t>My strategy built upon the idea of market momentum. If the stock moved in the same direction two days in a row, then that prompted an order. Here are the two cases</w:t>
+      </w:r>
+      <w:r>
+        <w:t xml:space="preserve"> when there is no outstanding order</w:t>
+      </w:r>
+      <w:r>
+        <w:t>:</w:t>
       </w:r>
     </w:p>
     <w:p>
@@ -1500,10 +1511,56 @@
     </w:p>
     <w:p>
       <w:r>
-        <w:t>While delaying the buying and selling means you lose some of the potential gain from making the trade the extra day earlier, it also means that you trade less often and are not likely to simply be reactionary. Smaller changes in price are “evened out” so that trading is only done when there are major changes in the price.</w:t>
+        <w:t>When an order is active (when we are either in a long or short position), the strategy behaves as follows:</w:t>
       </w:r>
     </w:p>
     <w:p>
+      <w:pPr>
+        <w:pStyle w:val="ListParagraph"/>
+        <w:numPr>
+          <w:ilvl w:val="0"/>
+          <w:numId w:val="3"/>
+        </w:numPr>
+      </w:pPr>
+      <w:r>
+        <w:t>When in a long position, the desire is to sell the stock if it begins to decrease in price. As such, if the stock price falls for 2 consecutive days by a certain percentage, a sell order is given.</w:t>
+      </w:r>
+    </w:p>
+    <w:p>
+      <w:pPr>
+        <w:pStyle w:val="ListParagraph"/>
+        <w:numPr>
+          <w:ilvl w:val="0"/>
+          <w:numId w:val="3"/>
+        </w:numPr>
+      </w:pPr>
+      <w:r>
+        <w:t>When in a short position, the desire is to buy back the stock once the stock price increases. Therefore if the stock price increases 2 consecutive days by a certain percentage, a buy order is given.</w:t>
+      </w:r>
+    </w:p>
+    <w:p>
+      <w:r>
+        <w:t>While delaying the buying and selling means you lose some of the potential gain from making the trade the extra day earlier, it also means that you trade less often and are not likely to simply be reactionary. Smaller changes in price are “evened out” so that trading is only done when there are major changes in the price.</w:t>
+      </w:r>
+    </w:p>
+    <w:p>
+      <w:r>
+        <w:br w:type="page"/>
+      </w:r>
+    </w:p>
+    <w:p>
+      <w:pPr>
+        <w:pStyle w:val="Heading2"/>
+      </w:pPr>
+      <w:r>
+        <w:lastRenderedPageBreak/>
+        <w:t>Comparison to Bollinger Bands</w:t>
+      </w:r>
+    </w:p>
+    <w:p>
+      <w:r>
+        <w:t xml:space="preserve">I set the percentage changed at 2.5%. </w:t>
+      </w:r>
       <w:r>
         <w:t>Over the specified time period, here are the trades that this strategy performed:</w:t>
       </w:r>
@@ -1597,7 +1654,6 @@
     </w:p>
     <w:p>
       <w:r>
-        <w:lastRenderedPageBreak/>
         <w:t>Here is the performance of this strategy version the S&amp;P 500 over the same time period:</w:t>
       </w:r>
     </w:p>
@@ -1610,6 +1666,7 @@
         <w:rPr>
           <w:noProof/>
         </w:rPr>
+        <w:lastRenderedPageBreak/>
         <w:drawing>
           <wp:inline distT="0" distB="0" distL="0" distR="0" wp14:anchorId="0D8F897F" wp14:editId="569A8E40">
             <wp:extent cx="6328252" cy="3124200"/>
@@ -1908,12 +1965,531 @@
       <w:r>
         <w:t xml:space="preserve"> cumulative</w:t>
       </w:r>
-      <w:bookmarkStart w:id="0" w:name="_GoBack"/>
+      <w:r>
+        <w:t xml:space="preserve"> return is achieved, showing that there is a balance between risk and reward.</w:t>
+      </w:r>
+    </w:p>
+    <w:p>
+      <w:pPr>
+        <w:pStyle w:val="Heading2"/>
+      </w:pPr>
+      <w:r>
+        <w:t xml:space="preserve">Test on </w:t>
+      </w:r>
+      <w:r>
+        <w:t>out of sample period</w:t>
+      </w:r>
+    </w:p>
+    <w:p>
+      <w:r>
+        <w:t xml:space="preserve">The behavior of the market was different over the second time period (December 31, 2009 to December 31, 2011). Running the trading strategy above with the same percentage change to trigger a trade (2.5%) resulted in very poor performance. There were </w:t>
+      </w:r>
+      <w:r>
+        <w:t>few</w:t>
+      </w:r>
+      <w:r>
+        <w:t xml:space="preserve"> significant shifts in the value of the value of the stock on 2 sequential days. However, there were general trends of the price to go up. This made this trading strategy perform quite poorly over this time period. Setting the percent changed value too high caused too few trades to be made, so a smaller value had to be used. Here is a plot showing the trades that were made with a percent changed value of 0.1%:</w:t>
+      </w:r>
+    </w:p>
+    <w:p>
+      <w:pPr>
+        <w:keepNext/>
+        <w:jc w:val="center"/>
+      </w:pPr>
+      <w:r>
+        <w:rPr>
+          <w:noProof/>
+        </w:rPr>
+        <w:lastRenderedPageBreak/>
+        <w:drawing>
+          <wp:inline distT="0" distB="0" distL="0" distR="0" wp14:anchorId="2227623E" wp14:editId="5BF0B0CD">
+            <wp:extent cx="6334940" cy="3040380"/>
+            <wp:effectExtent l="0" t="0" r="8890" b="7620"/>
+            <wp:docPr id="5" name="Picture 5"/>
+            <wp:cNvGraphicFramePr>
+              <a:graphicFrameLocks xmlns:a="http://schemas.openxmlformats.org/drawingml/2006/main" noChangeAspect="1"/>
+            </wp:cNvGraphicFramePr>
+            <a:graphic xmlns:a="http://schemas.openxmlformats.org/drawingml/2006/main">
+              <a:graphicData uri="http://schemas.openxmlformats.org/drawingml/2006/picture">
+                <pic:pic xmlns:pic="http://schemas.openxmlformats.org/drawingml/2006/picture">
+                  <pic:nvPicPr>
+                    <pic:cNvPr id="5" name="My_strategy_new_time_period.png"/>
+                    <pic:cNvPicPr/>
+                  </pic:nvPicPr>
+                  <pic:blipFill rotWithShape="1">
+                    <a:blip r:embed="rId9" cstate="print">
+                      <a:extLst>
+                        <a:ext uri="{28A0092B-C50C-407E-A947-70E740481C1C}">
+                          <a14:useLocalDpi xmlns:a14="http://schemas.microsoft.com/office/drawing/2010/main" val="0"/>
+                        </a:ext>
+                      </a:extLst>
+                    </a:blip>
+                    <a:srcRect l="8206" t="7890" r="8718" b="10322"/>
+                    <a:stretch/>
+                  </pic:blipFill>
+                  <pic:spPr bwMode="auto">
+                    <a:xfrm>
+                      <a:off x="0" y="0"/>
+                      <a:ext cx="6339138" cy="3042395"/>
+                    </a:xfrm>
+                    <a:prstGeom prst="rect">
+                      <a:avLst/>
+                    </a:prstGeom>
+                    <a:ln>
+                      <a:noFill/>
+                    </a:ln>
+                    <a:extLst>
+                      <a:ext uri="{53640926-AAD7-44D8-BBD7-CCE9431645EC}">
+                        <a14:shadowObscured xmlns:a14="http://schemas.microsoft.com/office/drawing/2010/main"/>
+                      </a:ext>
+                    </a:extLst>
+                  </pic:spPr>
+                </pic:pic>
+              </a:graphicData>
+            </a:graphic>
+          </wp:inline>
+        </w:drawing>
+      </w:r>
+    </w:p>
+    <w:p>
+      <w:pPr>
+        <w:pStyle w:val="Caption"/>
+        <w:jc w:val="center"/>
+      </w:pPr>
+      <w:bookmarkStart w:id="0" w:name="_Ref446137674"/>
+      <w:r>
+        <w:t xml:space="preserve">Figure </w:t>
+      </w:r>
+      <w:fldSimple w:instr=" SEQ Figure \* ARABIC ">
+        <w:r>
+          <w:rPr>
+            <w:noProof/>
+          </w:rPr>
+          <w:t>5</w:t>
+        </w:r>
+      </w:fldSimple>
       <w:bookmarkEnd w:id="0"/>
       <w:r>
-        <w:t xml:space="preserve"> return is achieved, showing that there is a balance between risk and reward.</w:t>
+        <w:t>: Orders placed during Dec. 31, 2009 to Dec. 31, 2011 with a threshold percent changed value of 0.1%</w:t>
       </w:r>
     </w:p>
+    <w:p>
+      <w:r>
+        <w:t>This is how this strategy performed during the time period as compared to the general market:</w:t>
+      </w:r>
+    </w:p>
+    <w:p>
+      <w:pPr>
+        <w:keepNext/>
+        <w:jc w:val="center"/>
+      </w:pPr>
+      <w:r>
+        <w:rPr>
+          <w:noProof/>
+        </w:rPr>
+        <w:drawing>
+          <wp:inline distT="0" distB="0" distL="0" distR="0" wp14:anchorId="1ABB5E40" wp14:editId="211B907F">
+            <wp:extent cx="6214061" cy="3025140"/>
+            <wp:effectExtent l="0" t="0" r="0" b="3810"/>
+            <wp:docPr id="6" name="Picture 6" descr="C:\Users\Jacob\Documents\OMSCS\ML4Trading\ml4t\mc2_p2\plots\My_strategy_new_time_performance.png"/>
+            <wp:cNvGraphicFramePr>
+              <a:graphicFrameLocks xmlns:a="http://schemas.openxmlformats.org/drawingml/2006/main" noChangeAspect="1"/>
+            </wp:cNvGraphicFramePr>
+            <a:graphic xmlns:a="http://schemas.openxmlformats.org/drawingml/2006/main">
+              <a:graphicData uri="http://schemas.openxmlformats.org/drawingml/2006/picture">
+                <pic:pic xmlns:pic="http://schemas.openxmlformats.org/drawingml/2006/picture">
+                  <pic:nvPicPr>
+                    <pic:cNvPr id="0" name="Picture 1" descr="C:\Users\Jacob\Documents\OMSCS\ML4Trading\ml4t\mc2_p2\plots\My_strategy_new_time_performance.png"/>
+                    <pic:cNvPicPr>
+                      <a:picLocks noChangeAspect="1" noChangeArrowheads="1"/>
+                    </pic:cNvPicPr>
+                  </pic:nvPicPr>
+                  <pic:blipFill rotWithShape="1">
+                    <a:blip r:embed="rId10" cstate="print">
+                      <a:extLst>
+                        <a:ext uri="{28A0092B-C50C-407E-A947-70E740481C1C}">
+                          <a14:useLocalDpi xmlns:a14="http://schemas.microsoft.com/office/drawing/2010/main" val="0"/>
+                        </a:ext>
+                      </a:extLst>
+                    </a:blip>
+                    <a:srcRect l="8204" t="5787" r="9102" b="11636"/>
+                    <a:stretch/>
+                  </pic:blipFill>
+                  <pic:spPr bwMode="auto">
+                    <a:xfrm>
+                      <a:off x="0" y="0"/>
+                      <a:ext cx="6223409" cy="3029691"/>
+                    </a:xfrm>
+                    <a:prstGeom prst="rect">
+                      <a:avLst/>
+                    </a:prstGeom>
+                    <a:noFill/>
+                    <a:ln>
+                      <a:noFill/>
+                    </a:ln>
+                    <a:extLst>
+                      <a:ext uri="{53640926-AAD7-44D8-BBD7-CCE9431645EC}">
+                        <a14:shadowObscured xmlns:a14="http://schemas.microsoft.com/office/drawing/2010/main"/>
+                      </a:ext>
+                    </a:extLst>
+                  </pic:spPr>
+                </pic:pic>
+              </a:graphicData>
+            </a:graphic>
+          </wp:inline>
+        </w:drawing>
+      </w:r>
+    </w:p>
+    <w:p>
+      <w:pPr>
+        <w:pStyle w:val="Caption"/>
+        <w:jc w:val="center"/>
+      </w:pPr>
+      <w:r>
+        <w:t xml:space="preserve">Figure </w:t>
+      </w:r>
+      <w:fldSimple w:instr=" SEQ Figure \* ARABIC ">
+        <w:r>
+          <w:rPr>
+            <w:noProof/>
+          </w:rPr>
+          <w:t>6</w:t>
+        </w:r>
+      </w:fldSimple>
+      <w:r>
+        <w:t>: Performance of trading strategy from Dec. 31, 2009 to Dec. 31, 2011</w:t>
+      </w:r>
+    </w:p>
+    <w:tbl>
+      <w:tblPr>
+        <w:tblStyle w:val="GridTable5Dark-Accent6"/>
+        <w:tblW w:w="0" w:type="auto"/>
+        <w:jc w:val="center"/>
+        <w:tblLook w:val="04A0" w:firstRow="1" w:lastRow="0" w:firstColumn="1" w:lastColumn="0" w:noHBand="0" w:noVBand="1"/>
+      </w:tblPr>
+      <w:tblGrid>
+        <w:gridCol w:w="3685"/>
+        <w:gridCol w:w="2548"/>
+        <w:gridCol w:w="2548"/>
+      </w:tblGrid>
+      <w:tr>
+        <w:trPr>
+          <w:cnfStyle w:val="100000000000" w:firstRow="1" w:lastRow="0" w:firstColumn="0" w:lastColumn="0" w:oddVBand="0" w:evenVBand="0" w:oddHBand="0" w:evenHBand="0" w:firstRowFirstColumn="0" w:firstRowLastColumn="0" w:lastRowFirstColumn="0" w:lastRowLastColumn="0"/>
+          <w:jc w:val="center"/>
+        </w:trPr>
+        <w:tc>
+          <w:tcPr>
+            <w:cnfStyle w:val="001000000000" w:firstRow="0" w:lastRow="0" w:firstColumn="1" w:lastColumn="0" w:oddVBand="0" w:evenVBand="0" w:oddHBand="0" w:evenHBand="0" w:firstRowFirstColumn="0" w:firstRowLastColumn="0" w:lastRowFirstColumn="0" w:lastRowLastColumn="0"/>
+            <w:tcW w:w="3685" w:type="dxa"/>
+          </w:tcPr>
+          <w:p/>
+        </w:tc>
+        <w:tc>
+          <w:tcPr>
+            <w:tcW w:w="2548" w:type="dxa"/>
+          </w:tcPr>
+          <w:p>
+            <w:pPr>
+              <w:cnfStyle w:val="100000000000" w:firstRow="1" w:lastRow="0" w:firstColumn="0" w:lastColumn="0" w:oddVBand="0" w:evenVBand="0" w:oddHBand="0" w:evenHBand="0" w:firstRowFirstColumn="0" w:firstRowLastColumn="0" w:lastRowFirstColumn="0" w:lastRowLastColumn="0"/>
+            </w:pPr>
+            <w:r>
+              <w:t>My portfolio</w:t>
+            </w:r>
+          </w:p>
+        </w:tc>
+        <w:tc>
+          <w:tcPr>
+            <w:tcW w:w="2548" w:type="dxa"/>
+          </w:tcPr>
+          <w:p>
+            <w:pPr>
+              <w:cnfStyle w:val="100000000000" w:firstRow="1" w:lastRow="0" w:firstColumn="0" w:lastColumn="0" w:oddVBand="0" w:evenVBand="0" w:oddHBand="0" w:evenHBand="0" w:firstRowFirstColumn="0" w:firstRowLastColumn="0" w:lastRowFirstColumn="0" w:lastRowLastColumn="0"/>
+            </w:pPr>
+            <w:r>
+              <w:t>SPY</w:t>
+            </w:r>
+          </w:p>
+        </w:tc>
+      </w:tr>
+      <w:tr>
+        <w:trPr>
+          <w:cnfStyle w:val="000000100000" w:firstRow="0" w:lastRow="0" w:firstColumn="0" w:lastColumn="0" w:oddVBand="0" w:evenVBand="0" w:oddHBand="1" w:evenHBand="0" w:firstRowFirstColumn="0" w:firstRowLastColumn="0" w:lastRowFirstColumn="0" w:lastRowLastColumn="0"/>
+          <w:jc w:val="center"/>
+        </w:trPr>
+        <w:tc>
+          <w:tcPr>
+            <w:cnfStyle w:val="001000000000" w:firstRow="0" w:lastRow="0" w:firstColumn="1" w:lastColumn="0" w:oddVBand="0" w:evenVBand="0" w:oddHBand="0" w:evenHBand="0" w:firstRowFirstColumn="0" w:firstRowLastColumn="0" w:lastRowFirstColumn="0" w:lastRowLastColumn="0"/>
+            <w:tcW w:w="3685" w:type="dxa"/>
+          </w:tcPr>
+          <w:p>
+            <w:r>
+              <w:t>Sharpe Ratio</w:t>
+            </w:r>
+          </w:p>
+        </w:tc>
+        <w:tc>
+          <w:tcPr>
+            <w:tcW w:w="2548" w:type="dxa"/>
+          </w:tcPr>
+          <w:p>
+            <w:pPr>
+              <w:cnfStyle w:val="000000100000" w:firstRow="0" w:lastRow="0" w:firstColumn="0" w:lastColumn="0" w:oddVBand="0" w:evenVBand="0" w:oddHBand="1" w:evenHBand="0" w:firstRowFirstColumn="0" w:firstRowLastColumn="0" w:lastRowFirstColumn="0" w:lastRowLastColumn="0"/>
+            </w:pPr>
+            <w:r>
+              <w:t>-0.24125226496</w:t>
+            </w:r>
+          </w:p>
+        </w:tc>
+        <w:tc>
+          <w:tcPr>
+            <w:tcW w:w="2548" w:type="dxa"/>
+          </w:tcPr>
+          <w:p>
+            <w:pPr>
+              <w:cnfStyle w:val="000000100000" w:firstRow="0" w:lastRow="0" w:firstColumn="0" w:lastColumn="0" w:oddVBand="0" w:evenVBand="0" w:oddHBand="1" w:evenHBand="0" w:firstRowFirstColumn="0" w:firstRowLastColumn="0" w:lastRowFirstColumn="0" w:lastRowLastColumn="0"/>
+            </w:pPr>
+            <w:r>
+              <w:t>0.47884778834</w:t>
+            </w:r>
+          </w:p>
+        </w:tc>
+      </w:tr>
+      <w:tr>
+        <w:trPr>
+          <w:jc w:val="center"/>
+        </w:trPr>
+        <w:tc>
+          <w:tcPr>
+            <w:cnfStyle w:val="001000000000" w:firstRow="0" w:lastRow="0" w:firstColumn="1" w:lastColumn="0" w:oddVBand="0" w:evenVBand="0" w:oddHBand="0" w:evenHBand="0" w:firstRowFirstColumn="0" w:firstRowLastColumn="0" w:lastRowFirstColumn="0" w:lastRowLastColumn="0"/>
+            <w:tcW w:w="3685" w:type="dxa"/>
+          </w:tcPr>
+          <w:p>
+            <w:r>
+              <w:t>Cumulative return (%)</w:t>
+            </w:r>
+          </w:p>
+        </w:tc>
+        <w:tc>
+          <w:tcPr>
+            <w:tcW w:w="2548" w:type="dxa"/>
+          </w:tcPr>
+          <w:p>
+            <w:pPr>
+              <w:cnfStyle w:val="000000000000" w:firstRow="0" w:lastRow="0" w:firstColumn="0" w:lastColumn="0" w:oddVBand="0" w:evenVBand="0" w:oddHBand="0" w:evenHBand="0" w:firstRowFirstColumn="0" w:firstRowLastColumn="0" w:lastRowFirstColumn="0" w:lastRowLastColumn="0"/>
+            </w:pPr>
+            <w:r>
+              <w:t>-0.2199</w:t>
+            </w:r>
+          </w:p>
+        </w:tc>
+        <w:tc>
+          <w:tcPr>
+            <w:tcW w:w="2548" w:type="dxa"/>
+          </w:tcPr>
+          <w:p>
+            <w:pPr>
+              <w:cnfStyle w:val="000000000000" w:firstRow="0" w:lastRow="0" w:firstColumn="0" w:lastColumn="0" w:oddVBand="0" w:evenVBand="0" w:oddHBand="0" w:evenHBand="0" w:firstRowFirstColumn="0" w:firstRowLastColumn="0" w:lastRowFirstColumn="0" w:lastRowLastColumn="0"/>
+            </w:pPr>
+            <w:r>
+              <w:t>0.16755893679</w:t>
+            </w:r>
+          </w:p>
+        </w:tc>
+      </w:tr>
+      <w:tr>
+        <w:trPr>
+          <w:cnfStyle w:val="000000100000" w:firstRow="0" w:lastRow="0" w:firstColumn="0" w:lastColumn="0" w:oddVBand="0" w:evenVBand="0" w:oddHBand="1" w:evenHBand="0" w:firstRowFirstColumn="0" w:firstRowLastColumn="0" w:lastRowFirstColumn="0" w:lastRowLastColumn="0"/>
+          <w:jc w:val="center"/>
+        </w:trPr>
+        <w:tc>
+          <w:tcPr>
+            <w:cnfStyle w:val="001000000000" w:firstRow="0" w:lastRow="0" w:firstColumn="1" w:lastColumn="0" w:oddVBand="0" w:evenVBand="0" w:oddHBand="0" w:evenHBand="0" w:firstRowFirstColumn="0" w:firstRowLastColumn="0" w:lastRowFirstColumn="0" w:lastRowLastColumn="0"/>
+            <w:tcW w:w="3685" w:type="dxa"/>
+          </w:tcPr>
+          <w:p>
+            <w:r>
+              <w:t>Standard Deviation of daily return</w:t>
+            </w:r>
+          </w:p>
+        </w:tc>
+        <w:tc>
+          <w:tcPr>
+            <w:tcW w:w="2548" w:type="dxa"/>
+          </w:tcPr>
+          <w:p>
+            <w:pPr>
+              <w:cnfStyle w:val="000000100000" w:firstRow="0" w:lastRow="0" w:firstColumn="0" w:lastColumn="0" w:oddVBand="0" w:evenVBand="0" w:oddHBand="1" w:evenHBand="0" w:firstRowFirstColumn="0" w:firstRowLastColumn="0" w:lastRowFirstColumn="0" w:lastRowLastColumn="0"/>
+            </w:pPr>
+            <w:r>
+              <w:t>0.0196766170434</w:t>
+            </w:r>
+          </w:p>
+        </w:tc>
+        <w:tc>
+          <w:tcPr>
+            <w:tcW w:w="2548" w:type="dxa"/>
+          </w:tcPr>
+          <w:p>
+            <w:pPr>
+              <w:cnfStyle w:val="000000100000" w:firstRow="0" w:lastRow="0" w:firstColumn="0" w:lastColumn="0" w:oddVBand="0" w:evenVBand="0" w:oddHBand="1" w:evenHBand="0" w:firstRowFirstColumn="0" w:firstRowLastColumn="0" w:lastRowFirstColumn="0" w:lastRowLastColumn="0"/>
+            </w:pPr>
+            <w:r>
+              <w:t>0.0129929843125</w:t>
+            </w:r>
+          </w:p>
+        </w:tc>
+      </w:tr>
+      <w:tr>
+        <w:trPr>
+          <w:jc w:val="center"/>
+        </w:trPr>
+        <w:tc>
+          <w:tcPr>
+            <w:cnfStyle w:val="001000000000" w:firstRow="0" w:lastRow="0" w:firstColumn="1" w:lastColumn="0" w:oddVBand="0" w:evenVBand="0" w:oddHBand="0" w:evenHBand="0" w:firstRowFirstColumn="0" w:firstRowLastColumn="0" w:lastRowFirstColumn="0" w:lastRowLastColumn="0"/>
+            <w:tcW w:w="3685" w:type="dxa"/>
+          </w:tcPr>
+          <w:p>
+            <w:r>
+              <w:t>Average Daily Return (%)</w:t>
+            </w:r>
+          </w:p>
+        </w:tc>
+        <w:tc>
+          <w:tcPr>
+            <w:tcW w:w="2548" w:type="dxa"/>
+          </w:tcPr>
+          <w:p>
+            <w:pPr>
+              <w:cnfStyle w:val="000000000000" w:firstRow="0" w:lastRow="0" w:firstColumn="0" w:lastColumn="0" w:oddVBand="0" w:evenVBand="0" w:oddHBand="0" w:evenHBand="0" w:firstRowFirstColumn="0" w:firstRowLastColumn="0" w:lastRowFirstColumn="0" w:lastRowLastColumn="0"/>
+            </w:pPr>
+            <w:r>
+              <w:t>-0.000299034683054</w:t>
+            </w:r>
+          </w:p>
+        </w:tc>
+        <w:tc>
+          <w:tcPr>
+            <w:tcW w:w="2548" w:type="dxa"/>
+          </w:tcPr>
+          <w:p>
+            <w:pPr>
+              <w:cnfStyle w:val="000000000000" w:firstRow="0" w:lastRow="0" w:firstColumn="0" w:lastColumn="0" w:oddVBand="0" w:evenVBand="0" w:oddHBand="0" w:evenHBand="0" w:firstRowFirstColumn="0" w:firstRowLastColumn="0" w:lastRowFirstColumn="0" w:lastRowLastColumn="0"/>
+            </w:pPr>
+            <w:r>
+              <w:t>0.000391927854037</w:t>
+            </w:r>
+          </w:p>
+        </w:tc>
+      </w:tr>
+    </w:tbl>
+    <w:p>
+      <w:pPr>
+        <w:jc w:val="center"/>
+      </w:pPr>
+    </w:p>
+    <w:p>
+      <w:r>
+        <w:lastRenderedPageBreak/>
+        <w:t>As you can see, the performance is significantly worse than it was over the earlier time period (2008-2009). This reveals a couple underlying deficiencies</w:t>
+      </w:r>
+      <w:r>
+        <w:t xml:space="preserve"> in this trading strategy:</w:t>
+      </w:r>
+    </w:p>
+    <w:p>
+      <w:pPr>
+        <w:pStyle w:val="ListParagraph"/>
+        <w:numPr>
+          <w:ilvl w:val="0"/>
+          <w:numId w:val="5"/>
+        </w:numPr>
+      </w:pPr>
+      <w:r>
+        <w:t>While the market does have momentum it is not necessarily the case that the momentum is in daily increments. Momentum might exist across weeks, months, or even years. While there can be momentum across days, it does not necessarily make the best trading strategy.</w:t>
+      </w:r>
+    </w:p>
+    <w:p>
+      <w:pPr>
+        <w:pStyle w:val="ListParagraph"/>
+        <w:numPr>
+          <w:ilvl w:val="0"/>
+          <w:numId w:val="5"/>
+        </w:numPr>
+      </w:pPr>
+      <w:r>
+        <w:t xml:space="preserve">When we are in a certain position, we expect momentum to carry us to a more favorable position. Then, when the momentum shifts, we expect the momentum to behave in a similar way in order to find a good exit point. This is not always the case. For example, in </w:t>
+      </w:r>
+      <w:r>
+        <w:fldChar w:fldCharType="begin"/>
+      </w:r>
+      <w:r>
+        <w:instrText xml:space="preserve"> REF _Ref446137674 \h </w:instrText>
+      </w:r>
+      <w:r>
+        <w:fldChar w:fldCharType="separate"/>
+      </w:r>
+      <w:r>
+        <w:t xml:space="preserve">Figure </w:t>
+      </w:r>
+      <w:r>
+        <w:rPr>
+          <w:noProof/>
+        </w:rPr>
+        <w:t>5</w:t>
+      </w:r>
+      <w:r>
+        <w:fldChar w:fldCharType="end"/>
+      </w:r>
+      <w:r>
+        <w:t xml:space="preserve"> you can see several points where this did not work. In one of them we enter a short position, assuming that the market will continue its downward trend. When the market increases in value we will buy back the stock to make our profits. However in this case the</w:t>
+      </w:r>
+      <w:r>
+        <w:t xml:space="preserve"> market does a slow creep, so b</w:t>
+      </w:r>
+      <w:r>
+        <w:t>y the time we come across a day where the market has increased the past 2 days, the price is significantly higher than where</w:t>
+      </w:r>
+      <w:r>
+        <w:t xml:space="preserve"> the stock was sold. The stock wa</w:t>
+      </w:r>
+      <w:r>
+        <w:t>s bought back at a loss.</w:t>
+      </w:r>
+    </w:p>
+    <w:p>
+      <w:r>
+        <w:t xml:space="preserve">Perhaps a better strategy would be to only make an order when the </w:t>
+      </w:r>
+      <w:r>
+        <w:t>stock price</w:t>
+      </w:r>
+      <w:bookmarkStart w:id="1" w:name="_GoBack"/>
+      <w:bookmarkEnd w:id="1"/>
+      <w:r>
+        <w:t xml:space="preserve"> move</w:t>
+      </w:r>
+      <w:r>
+        <w:t>s</w:t>
+      </w:r>
+      <w:r>
+        <w:t xml:space="preserve"> significantly (i.e., a certain percentage change 2 days in a row), but then to exit that position before the price leads to a loss. This combines the ideas of market momentum while protecting the trader from significant losses.</w:t>
+      </w:r>
+    </w:p>
+    <w:p>
+      <w:r>
+        <w:t>As can be clearly seen, refining the strategy over a single time period is not ideal. In this case the strategy performed well over one time period and poorly over a different time period, even though the time periods were adjacent</w:t>
+      </w:r>
+      <w:r>
+        <w:t>.</w:t>
+      </w:r>
+      <w:r>
+        <w:t xml:space="preserve"> </w:t>
+      </w:r>
+      <w:r>
+        <w:t xml:space="preserve">Thus such a practice does not make for the strongest of trading strategies. The market behavior can be significantly different during various time periods. In the extreme case, I would image that the stock market during the “Roaring Twenties” warranted a different trading strategy than during the Great Depression simple because the market was vastly different in these two time periods (that also happened to be adjacent). </w:t>
+      </w:r>
+    </w:p>
+    <w:p/>
     <w:sectPr>
       <w:pgSz w:w="12240" w:h="15840"/>
       <w:pgMar w:top="1440" w:right="1440" w:bottom="1440" w:left="1440" w:header="720" w:footer="720" w:gutter="0"/>
@@ -2015,6 +2591,291 @@
     </w:lvl>
   </w:abstractNum>
   <w:abstractNum w:abstractNumId="1" w15:restartNumberingAfterBreak="0">
+    <w:nsid w:val="6C555617"/>
+    <w:multiLevelType w:val="hybridMultilevel"/>
+    <w:tmpl w:val="03E0EFE4"/>
+    <w:lvl w:ilvl="0" w:tplc="0409000F">
+      <w:start w:val="1"/>
+      <w:numFmt w:val="decimal"/>
+      <w:lvlText w:val="%1."/>
+      <w:lvlJc w:val="left"/>
+      <w:pPr>
+        <w:ind w:left="720" w:hanging="360"/>
+      </w:pPr>
+    </w:lvl>
+    <w:lvl w:ilvl="1" w:tplc="04090019" w:tentative="1">
+      <w:start w:val="1"/>
+      <w:numFmt w:val="lowerLetter"/>
+      <w:lvlText w:val="%2."/>
+      <w:lvlJc w:val="left"/>
+      <w:pPr>
+        <w:ind w:left="1440" w:hanging="360"/>
+      </w:pPr>
+    </w:lvl>
+    <w:lvl w:ilvl="2" w:tplc="0409001B" w:tentative="1">
+      <w:start w:val="1"/>
+      <w:numFmt w:val="lowerRoman"/>
+      <w:lvlText w:val="%3."/>
+      <w:lvlJc w:val="right"/>
+      <w:pPr>
+        <w:ind w:left="2160" w:hanging="180"/>
+      </w:pPr>
+    </w:lvl>
+    <w:lvl w:ilvl="3" w:tplc="0409000F" w:tentative="1">
+      <w:start w:val="1"/>
+      <w:numFmt w:val="decimal"/>
+      <w:lvlText w:val="%4."/>
+      <w:lvlJc w:val="left"/>
+      <w:pPr>
+        <w:ind w:left="2880" w:hanging="360"/>
+      </w:pPr>
+    </w:lvl>
+    <w:lvl w:ilvl="4" w:tplc="04090019" w:tentative="1">
+      <w:start w:val="1"/>
+      <w:numFmt w:val="lowerLetter"/>
+      <w:lvlText w:val="%5."/>
+      <w:lvlJc w:val="left"/>
+      <w:pPr>
+        <w:ind w:left="3600" w:hanging="360"/>
+      </w:pPr>
+    </w:lvl>
+    <w:lvl w:ilvl="5" w:tplc="0409001B" w:tentative="1">
+      <w:start w:val="1"/>
+      <w:numFmt w:val="lowerRoman"/>
+      <w:lvlText w:val="%6."/>
+      <w:lvlJc w:val="right"/>
+      <w:pPr>
+        <w:ind w:left="4320" w:hanging="180"/>
+      </w:pPr>
+    </w:lvl>
+    <w:lvl w:ilvl="6" w:tplc="0409000F" w:tentative="1">
+      <w:start w:val="1"/>
+      <w:numFmt w:val="decimal"/>
+      <w:lvlText w:val="%7."/>
+      <w:lvlJc w:val="left"/>
+      <w:pPr>
+        <w:ind w:left="5040" w:hanging="360"/>
+      </w:pPr>
+    </w:lvl>
+    <w:lvl w:ilvl="7" w:tplc="04090019" w:tentative="1">
+      <w:start w:val="1"/>
+      <w:numFmt w:val="lowerLetter"/>
+      <w:lvlText w:val="%8."/>
+      <w:lvlJc w:val="left"/>
+      <w:pPr>
+        <w:ind w:left="5760" w:hanging="360"/>
+      </w:pPr>
+    </w:lvl>
+    <w:lvl w:ilvl="8" w:tplc="0409001B" w:tentative="1">
+      <w:start w:val="1"/>
+      <w:numFmt w:val="lowerRoman"/>
+      <w:lvlText w:val="%9."/>
+      <w:lvlJc w:val="right"/>
+      <w:pPr>
+        <w:ind w:left="6480" w:hanging="180"/>
+      </w:pPr>
+    </w:lvl>
+  </w:abstractNum>
+  <w:abstractNum w:abstractNumId="2" w15:restartNumberingAfterBreak="0">
+    <w:nsid w:val="6F37723F"/>
+    <w:multiLevelType w:val="hybridMultilevel"/>
+    <w:tmpl w:val="4BDCAB6A"/>
+    <w:lvl w:ilvl="0" w:tplc="04090001">
+      <w:start w:val="1"/>
+      <w:numFmt w:val="bullet"/>
+      <w:lvlText w:val=""/>
+      <w:lvlJc w:val="left"/>
+      <w:pPr>
+        <w:ind w:left="720" w:hanging="360"/>
+      </w:pPr>
+      <w:rPr>
+        <w:rFonts w:ascii="Symbol" w:hAnsi="Symbol" w:hint="default"/>
+      </w:rPr>
+    </w:lvl>
+    <w:lvl w:ilvl="1" w:tplc="04090003" w:tentative="1">
+      <w:start w:val="1"/>
+      <w:numFmt w:val="bullet"/>
+      <w:lvlText w:val="o"/>
+      <w:lvlJc w:val="left"/>
+      <w:pPr>
+        <w:ind w:left="1440" w:hanging="360"/>
+      </w:pPr>
+      <w:rPr>
+        <w:rFonts w:ascii="Courier New" w:hAnsi="Courier New" w:cs="Courier New" w:hint="default"/>
+      </w:rPr>
+    </w:lvl>
+    <w:lvl w:ilvl="2" w:tplc="04090005" w:tentative="1">
+      <w:start w:val="1"/>
+      <w:numFmt w:val="bullet"/>
+      <w:lvlText w:val=""/>
+      <w:lvlJc w:val="left"/>
+      <w:pPr>
+        <w:ind w:left="2160" w:hanging="360"/>
+      </w:pPr>
+      <w:rPr>
+        <w:rFonts w:ascii="Wingdings" w:hAnsi="Wingdings" w:hint="default"/>
+      </w:rPr>
+    </w:lvl>
+    <w:lvl w:ilvl="3" w:tplc="04090001" w:tentative="1">
+      <w:start w:val="1"/>
+      <w:numFmt w:val="bullet"/>
+      <w:lvlText w:val=""/>
+      <w:lvlJc w:val="left"/>
+      <w:pPr>
+        <w:ind w:left="2880" w:hanging="360"/>
+      </w:pPr>
+      <w:rPr>
+        <w:rFonts w:ascii="Symbol" w:hAnsi="Symbol" w:hint="default"/>
+      </w:rPr>
+    </w:lvl>
+    <w:lvl w:ilvl="4" w:tplc="04090003" w:tentative="1">
+      <w:start w:val="1"/>
+      <w:numFmt w:val="bullet"/>
+      <w:lvlText w:val="o"/>
+      <w:lvlJc w:val="left"/>
+      <w:pPr>
+        <w:ind w:left="3600" w:hanging="360"/>
+      </w:pPr>
+      <w:rPr>
+        <w:rFonts w:ascii="Courier New" w:hAnsi="Courier New" w:cs="Courier New" w:hint="default"/>
+      </w:rPr>
+    </w:lvl>
+    <w:lvl w:ilvl="5" w:tplc="04090005" w:tentative="1">
+      <w:start w:val="1"/>
+      <w:numFmt w:val="bullet"/>
+      <w:lvlText w:val=""/>
+      <w:lvlJc w:val="left"/>
+      <w:pPr>
+        <w:ind w:left="4320" w:hanging="360"/>
+      </w:pPr>
+      <w:rPr>
+        <w:rFonts w:ascii="Wingdings" w:hAnsi="Wingdings" w:hint="default"/>
+      </w:rPr>
+    </w:lvl>
+    <w:lvl w:ilvl="6" w:tplc="04090001" w:tentative="1">
+      <w:start w:val="1"/>
+      <w:numFmt w:val="bullet"/>
+      <w:lvlText w:val=""/>
+      <w:lvlJc w:val="left"/>
+      <w:pPr>
+        <w:ind w:left="5040" w:hanging="360"/>
+      </w:pPr>
+      <w:rPr>
+        <w:rFonts w:ascii="Symbol" w:hAnsi="Symbol" w:hint="default"/>
+      </w:rPr>
+    </w:lvl>
+    <w:lvl w:ilvl="7" w:tplc="04090003" w:tentative="1">
+      <w:start w:val="1"/>
+      <w:numFmt w:val="bullet"/>
+      <w:lvlText w:val="o"/>
+      <w:lvlJc w:val="left"/>
+      <w:pPr>
+        <w:ind w:left="5760" w:hanging="360"/>
+      </w:pPr>
+      <w:rPr>
+        <w:rFonts w:ascii="Courier New" w:hAnsi="Courier New" w:cs="Courier New" w:hint="default"/>
+      </w:rPr>
+    </w:lvl>
+    <w:lvl w:ilvl="8" w:tplc="04090005" w:tentative="1">
+      <w:start w:val="1"/>
+      <w:numFmt w:val="bullet"/>
+      <w:lvlText w:val=""/>
+      <w:lvlJc w:val="left"/>
+      <w:pPr>
+        <w:ind w:left="6480" w:hanging="360"/>
+      </w:pPr>
+      <w:rPr>
+        <w:rFonts w:ascii="Wingdings" w:hAnsi="Wingdings" w:hint="default"/>
+      </w:rPr>
+    </w:lvl>
+  </w:abstractNum>
+  <w:abstractNum w:abstractNumId="3" w15:restartNumberingAfterBreak="0">
+    <w:nsid w:val="77D32313"/>
+    <w:multiLevelType w:val="hybridMultilevel"/>
+    <w:tmpl w:val="6ED41866"/>
+    <w:lvl w:ilvl="0" w:tplc="0409000F">
+      <w:start w:val="1"/>
+      <w:numFmt w:val="decimal"/>
+      <w:lvlText w:val="%1."/>
+      <w:lvlJc w:val="left"/>
+      <w:pPr>
+        <w:ind w:left="720" w:hanging="360"/>
+      </w:pPr>
+    </w:lvl>
+    <w:lvl w:ilvl="1" w:tplc="04090019" w:tentative="1">
+      <w:start w:val="1"/>
+      <w:numFmt w:val="lowerLetter"/>
+      <w:lvlText w:val="%2."/>
+      <w:lvlJc w:val="left"/>
+      <w:pPr>
+        <w:ind w:left="1440" w:hanging="360"/>
+      </w:pPr>
+    </w:lvl>
+    <w:lvl w:ilvl="2" w:tplc="0409001B" w:tentative="1">
+      <w:start w:val="1"/>
+      <w:numFmt w:val="lowerRoman"/>
+      <w:lvlText w:val="%3."/>
+      <w:lvlJc w:val="right"/>
+      <w:pPr>
+        <w:ind w:left="2160" w:hanging="180"/>
+      </w:pPr>
+    </w:lvl>
+    <w:lvl w:ilvl="3" w:tplc="0409000F" w:tentative="1">
+      <w:start w:val="1"/>
+      <w:numFmt w:val="decimal"/>
+      <w:lvlText w:val="%4."/>
+      <w:lvlJc w:val="left"/>
+      <w:pPr>
+        <w:ind w:left="2880" w:hanging="360"/>
+      </w:pPr>
+    </w:lvl>
+    <w:lvl w:ilvl="4" w:tplc="04090019" w:tentative="1">
+      <w:start w:val="1"/>
+      <w:numFmt w:val="lowerLetter"/>
+      <w:lvlText w:val="%5."/>
+      <w:lvlJc w:val="left"/>
+      <w:pPr>
+        <w:ind w:left="3600" w:hanging="360"/>
+      </w:pPr>
+    </w:lvl>
+    <w:lvl w:ilvl="5" w:tplc="0409001B" w:tentative="1">
+      <w:start w:val="1"/>
+      <w:numFmt w:val="lowerRoman"/>
+      <w:lvlText w:val="%6."/>
+      <w:lvlJc w:val="right"/>
+      <w:pPr>
+        <w:ind w:left="4320" w:hanging="180"/>
+      </w:pPr>
+    </w:lvl>
+    <w:lvl w:ilvl="6" w:tplc="0409000F" w:tentative="1">
+      <w:start w:val="1"/>
+      <w:numFmt w:val="decimal"/>
+      <w:lvlText w:val="%7."/>
+      <w:lvlJc w:val="left"/>
+      <w:pPr>
+        <w:ind w:left="5040" w:hanging="360"/>
+      </w:pPr>
+    </w:lvl>
+    <w:lvl w:ilvl="7" w:tplc="04090019" w:tentative="1">
+      <w:start w:val="1"/>
+      <w:numFmt w:val="lowerLetter"/>
+      <w:lvlText w:val="%8."/>
+      <w:lvlJc w:val="left"/>
+      <w:pPr>
+        <w:ind w:left="5760" w:hanging="360"/>
+      </w:pPr>
+    </w:lvl>
+    <w:lvl w:ilvl="8" w:tplc="0409001B" w:tentative="1">
+      <w:start w:val="1"/>
+      <w:numFmt w:val="lowerRoman"/>
+      <w:lvlText w:val="%9."/>
+      <w:lvlJc w:val="right"/>
+      <w:pPr>
+        <w:ind w:left="6480" w:hanging="180"/>
+      </w:pPr>
+    </w:lvl>
+  </w:abstractNum>
+  <w:abstractNum w:abstractNumId="4" w15:restartNumberingAfterBreak="0">
     <w:nsid w:val="7964527A"/>
     <w:multiLevelType w:val="hybridMultilevel"/>
     <w:tmpl w:val="911699DA"/>
@@ -2102,10 +2963,19 @@
     </w:lvl>
   </w:abstractNum>
   <w:num w:numId="1">
-    <w:abstractNumId w:val="1"/>
+    <w:abstractNumId w:val="4"/>
   </w:num>
   <w:num w:numId="2">
     <w:abstractNumId w:val="0"/>
+  </w:num>
+  <w:num w:numId="3">
+    <w:abstractNumId w:val="2"/>
+  </w:num>
+  <w:num w:numId="4">
+    <w:abstractNumId w:val="1"/>
+  </w:num>
+  <w:num w:numId="5">
+    <w:abstractNumId w:val="3"/>
   </w:num>
 </w:numbering>
 </file>
@@ -2528,6 +3398,28 @@
       <w:szCs w:val="32"/>
     </w:rPr>
   </w:style>
+  <w:style w:type="paragraph" w:styleId="Heading2">
+    <w:name w:val="heading 2"/>
+    <w:basedOn w:val="Normal"/>
+    <w:next w:val="Normal"/>
+    <w:link w:val="Heading2Char"/>
+    <w:uiPriority w:val="9"/>
+    <w:unhideWhenUsed/>
+    <w:qFormat/>
+    <w:rsid w:val="00FF5E4E"/>
+    <w:pPr>
+      <w:keepNext/>
+      <w:keepLines/>
+      <w:spacing w:before="40" w:after="0"/>
+      <w:outlineLvl w:val="1"/>
+    </w:pPr>
+    <w:rPr>
+      <w:rFonts w:asciiTheme="majorHAnsi" w:eastAsiaTheme="majorEastAsia" w:hAnsiTheme="majorHAnsi" w:cstheme="majorBidi"/>
+      <w:color w:val="2E74B5" w:themeColor="accent1" w:themeShade="BF"/>
+      <w:sz w:val="26"/>
+      <w:szCs w:val="26"/>
+    </w:rPr>
+  </w:style>
   <w:style w:type="character" w:default="1" w:styleId="DefaultParagraphFont">
     <w:name w:val="Default Paragraph Font"/>
     <w:uiPriority w:val="1"/>
@@ -2745,6 +3637,19 @@
       <w:ind w:left="720"/>
       <w:contextualSpacing/>
     </w:pPr>
+  </w:style>
+  <w:style w:type="character" w:customStyle="1" w:styleId="Heading2Char">
+    <w:name w:val="Heading 2 Char"/>
+    <w:basedOn w:val="DefaultParagraphFont"/>
+    <w:link w:val="Heading2"/>
+    <w:uiPriority w:val="9"/>
+    <w:rsid w:val="00FF5E4E"/>
+    <w:rPr>
+      <w:rFonts w:asciiTheme="majorHAnsi" w:eastAsiaTheme="majorEastAsia" w:hAnsiTheme="majorHAnsi" w:cstheme="majorBidi"/>
+      <w:color w:val="2E74B5" w:themeColor="accent1" w:themeShade="BF"/>
+      <w:sz w:val="26"/>
+      <w:szCs w:val="26"/>
+    </w:rPr>
   </w:style>
 </w:styles>
 </file>

</xml_diff>

<commit_message>
ML4T MC2 P2 Edit to report
Apparently it was too long
</commit_message>
<xml_diff>
--- a/ML4Trading/ml4t/mc2_p2/report.docx
+++ b/ML4Trading/ml4t/mc2_p2/report.docx
@@ -2,1073 +2,13 @@
 <file path=word/document.xml><?xml version="1.0" encoding="utf-8"?>
 <w:document xmlns:wpc="http://schemas.microsoft.com/office/word/2010/wordprocessingCanvas" xmlns:mc="http://schemas.openxmlformats.org/markup-compatibility/2006" xmlns:o="urn:schemas-microsoft-com:office:office" xmlns:r="http://schemas.openxmlformats.org/officeDocument/2006/relationships" xmlns:m="http://schemas.openxmlformats.org/officeDocument/2006/math" xmlns:v="urn:schemas-microsoft-com:vml" xmlns:wp14="http://schemas.microsoft.com/office/word/2010/wordprocessingDrawing" xmlns:wp="http://schemas.openxmlformats.org/drawingml/2006/wordprocessingDrawing" xmlns:w10="urn:schemas-microsoft-com:office:word" xmlns:w="http://schemas.openxmlformats.org/wordprocessingml/2006/main" xmlns:w14="http://schemas.microsoft.com/office/word/2010/wordml" xmlns:w15="http://schemas.microsoft.com/office/word/2012/wordml" xmlns:wpg="http://schemas.microsoft.com/office/word/2010/wordprocessingGroup" xmlns:wpi="http://schemas.microsoft.com/office/word/2010/wordprocessingInk" xmlns:wne="http://schemas.microsoft.com/office/word/2006/wordml" xmlns:wps="http://schemas.microsoft.com/office/word/2010/wordprocessingShape" mc:Ignorable="w14 w15 wp14">
   <w:body>
-    <w:sdt>
-      <w:sdtPr>
-        <w:rPr>
-          <w:rFonts w:eastAsiaTheme="minorHAnsi"/>
-          <w:sz w:val="2"/>
-        </w:rPr>
-        <w:id w:val="2032534901"/>
-        <w:docPartObj>
-          <w:docPartGallery w:val="Cover Pages"/>
-          <w:docPartUnique/>
-        </w:docPartObj>
-      </w:sdtPr>
-      <w:sdtEndPr>
-        <w:rPr>
-          <w:sz w:val="22"/>
-        </w:rPr>
-      </w:sdtEndPr>
-      <w:sdtContent>
-        <w:p>
-          <w:pPr>
-            <w:pStyle w:val="NoSpacing"/>
-            <w:rPr>
-              <w:sz w:val="2"/>
-            </w:rPr>
-          </w:pPr>
-        </w:p>
-        <w:p>
-          <w:r>
-            <w:rPr>
-              <w:noProof/>
-            </w:rPr>
-            <mc:AlternateContent>
-              <mc:Choice Requires="wps">
-                <w:drawing>
-                  <wp:anchor distT="0" distB="0" distL="114300" distR="114300" simplePos="0" relativeHeight="251661312" behindDoc="0" locked="0" layoutInCell="1" allowOverlap="1">
-                    <wp:simplePos x="0" y="0"/>
-                    <wp:positionH relativeFrom="page">
-                      <wp:align>center</wp:align>
-                    </wp:positionH>
-                    <wp:positionV relativeFrom="margin">
-                      <wp:align>top</wp:align>
-                    </wp:positionV>
-                    <wp:extent cx="5943600" cy="914400"/>
-                    <wp:effectExtent l="0" t="0" r="0" b="3810"/>
-                    <wp:wrapNone/>
-                    <wp:docPr id="62" name="Text Box 62"/>
-                    <wp:cNvGraphicFramePr/>
-                    <a:graphic xmlns:a="http://schemas.openxmlformats.org/drawingml/2006/main">
-                      <a:graphicData uri="http://schemas.microsoft.com/office/word/2010/wordprocessingShape">
-                        <wps:wsp>
-                          <wps:cNvSpPr txBox="1"/>
-                          <wps:spPr>
-                            <a:xfrm>
-                              <a:off x="0" y="0"/>
-                              <a:ext cx="5943600" cy="914400"/>
-                            </a:xfrm>
-                            <a:prstGeom prst="rect">
-                              <a:avLst/>
-                            </a:prstGeom>
-                            <a:noFill/>
-                            <a:ln w="6350">
-                              <a:noFill/>
-                            </a:ln>
-                            <a:effectLst/>
-                          </wps:spPr>
-                          <wps:style>
-                            <a:lnRef idx="0">
-                              <a:schemeClr val="accent1"/>
-                            </a:lnRef>
-                            <a:fillRef idx="0">
-                              <a:schemeClr val="accent1"/>
-                            </a:fillRef>
-                            <a:effectRef idx="0">
-                              <a:schemeClr val="accent1"/>
-                            </a:effectRef>
-                            <a:fontRef idx="minor">
-                              <a:schemeClr val="dk1"/>
-                            </a:fontRef>
-                          </wps:style>
-                          <wps:txbx>
-                            <w:txbxContent>
-                              <w:sdt>
-                                <w:sdtPr>
-                                  <w:rPr>
-                                    <w:rFonts w:asciiTheme="majorHAnsi" w:eastAsiaTheme="majorEastAsia" w:hAnsiTheme="majorHAnsi" w:cstheme="majorBidi"/>
-                                    <w:caps/>
-                                    <w:color w:val="8496B0" w:themeColor="text2" w:themeTint="99"/>
-                                    <w:sz w:val="64"/>
-                                    <w:szCs w:val="64"/>
-                                  </w:rPr>
-                                  <w:alias w:val="Title"/>
-                                  <w:tag w:val=""/>
-                                  <w:id w:val="797192764"/>
-                                  <w:dataBinding w:prefixMappings="xmlns:ns0='http://purl.org/dc/elements/1.1/' xmlns:ns1='http://schemas.openxmlformats.org/package/2006/metadata/core-properties' " w:xpath="/ns1:coreProperties[1]/ns0:title[1]" w:storeItemID="{6C3C8BC8-F283-45AE-878A-BAB7291924A1}"/>
-                                  <w:text/>
-                                </w:sdtPr>
-                                <w:sdtEndPr>
-                                  <w:rPr>
-                                    <w:sz w:val="68"/>
-                                    <w:szCs w:val="68"/>
-                                  </w:rPr>
-                                </w:sdtEndPr>
-                                <w:sdtContent>
-                                  <w:p>
-                                    <w:pPr>
-                                      <w:pStyle w:val="NoSpacing"/>
-                                      <w:rPr>
-                                        <w:rFonts w:asciiTheme="majorHAnsi" w:eastAsiaTheme="majorEastAsia" w:hAnsiTheme="majorHAnsi" w:cstheme="majorBidi"/>
-                                        <w:caps/>
-                                        <w:color w:val="8496B0" w:themeColor="text2" w:themeTint="99"/>
-                                        <w:sz w:val="68"/>
-                                        <w:szCs w:val="68"/>
-                                      </w:rPr>
-                                    </w:pPr>
-                                    <w:r>
-                                      <w:rPr>
-                                        <w:rFonts w:asciiTheme="majorHAnsi" w:eastAsiaTheme="majorEastAsia" w:hAnsiTheme="majorHAnsi" w:cstheme="majorBidi"/>
-                                        <w:caps/>
-                                        <w:color w:val="8496B0" w:themeColor="text2" w:themeTint="99"/>
-                                        <w:sz w:val="64"/>
-                                        <w:szCs w:val="64"/>
-                                      </w:rPr>
-                                      <w:t>MC-2 Project 2</w:t>
-                                    </w:r>
-                                  </w:p>
-                                </w:sdtContent>
-                              </w:sdt>
-                              <w:p>
-                                <w:pPr>
-                                  <w:pStyle w:val="NoSpacing"/>
-                                  <w:spacing w:before="120"/>
-                                  <w:rPr>
-                                    <w:color w:val="5B9BD5" w:themeColor="accent1"/>
-                                    <w:sz w:val="36"/>
-                                    <w:szCs w:val="36"/>
-                                  </w:rPr>
-                                </w:pPr>
-                                <w:sdt>
-                                  <w:sdtPr>
-                                    <w:rPr>
-                                      <w:color w:val="5B9BD5" w:themeColor="accent1"/>
-                                      <w:sz w:val="36"/>
-                                      <w:szCs w:val="36"/>
-                                    </w:rPr>
-                                    <w:alias w:val="Subtitle"/>
-                                    <w:tag w:val=""/>
-                                    <w:id w:val="2021743002"/>
-                                    <w:dataBinding w:prefixMappings="xmlns:ns0='http://purl.org/dc/elements/1.1/' xmlns:ns1='http://schemas.openxmlformats.org/package/2006/metadata/core-properties' " w:xpath="/ns1:coreProperties[1]/ns0:subject[1]" w:storeItemID="{6C3C8BC8-F283-45AE-878A-BAB7291924A1}"/>
-                                    <w:text/>
-                                  </w:sdtPr>
-                                  <w:sdtContent>
-                                    <w:r>
-                                      <w:rPr>
-                                        <w:color w:val="5B9BD5" w:themeColor="accent1"/>
-                                        <w:sz w:val="36"/>
-                                        <w:szCs w:val="36"/>
-                                      </w:rPr>
-                                      <w:t>Trading Strategies</w:t>
-                                    </w:r>
-                                  </w:sdtContent>
-                                </w:sdt>
-                                <w:r>
-                                  <w:rPr>
-                                    <w:noProof/>
-                                  </w:rPr>
-                                  <w:t xml:space="preserve"> </w:t>
-                                </w:r>
-                              </w:p>
-                              <w:p/>
-                            </w:txbxContent>
-                          </wps:txbx>
-                          <wps:bodyPr rot="0" spcFirstLastPara="0" vertOverflow="overflow" horzOverflow="overflow" vert="horz" wrap="square" lIns="91440" tIns="45720" rIns="91440" bIns="45720" numCol="1" spcCol="0" rtlCol="0" fromWordArt="0" anchor="t" anchorCtr="0" forceAA="0" compatLnSpc="1">
-                            <a:prstTxWarp prst="textNoShape">
-                              <a:avLst/>
-                            </a:prstTxWarp>
-                            <a:spAutoFit/>
-                          </wps:bodyPr>
-                        </wps:wsp>
-                      </a:graphicData>
-                    </a:graphic>
-                    <wp14:sizeRelH relativeFrom="page">
-                      <wp14:pctWidth>76500</wp14:pctWidth>
-                    </wp14:sizeRelH>
-                  </wp:anchor>
-                </w:drawing>
-              </mc:Choice>
-              <mc:Fallback>
-                <w:pict>
-                  <v:shapetype id="_x0000_t202" coordsize="21600,21600" o:spt="202" path="m,l,21600r21600,l21600,xe">
-                    <v:stroke joinstyle="miter"/>
-                    <v:path gradientshapeok="t" o:connecttype="rect"/>
-                  </v:shapetype>
-                  <v:shape id="Text Box 62" o:spid="_x0000_s1026" type="#_x0000_t202" style="position:absolute;margin-left:0;margin-top:0;width:468pt;height:1in;z-index:251661312;visibility:visible;mso-wrap-style:square;mso-width-percent:765;mso-wrap-distance-left:9pt;mso-wrap-distance-top:0;mso-wrap-distance-right:9pt;mso-wrap-distance-bottom:0;mso-position-horizontal:center;mso-position-horizontal-relative:page;mso-position-vertical:top;mso-position-vertical-relative:margin;mso-width-percent:765;mso-width-relative:page;v-text-anchor:top" o:gfxdata="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" filled="f" stroked="f" strokeweight=".5pt">
-                    <v:textbox style="mso-fit-shape-to-text:t">
-                      <w:txbxContent>
-                        <w:sdt>
-                          <w:sdtPr>
-                            <w:rPr>
-                              <w:rFonts w:asciiTheme="majorHAnsi" w:eastAsiaTheme="majorEastAsia" w:hAnsiTheme="majorHAnsi" w:cstheme="majorBidi"/>
-                              <w:caps/>
-                              <w:color w:val="8496B0" w:themeColor="text2" w:themeTint="99"/>
-                              <w:sz w:val="64"/>
-                              <w:szCs w:val="64"/>
-                            </w:rPr>
-                            <w:alias w:val="Title"/>
-                            <w:tag w:val=""/>
-                            <w:id w:val="797192764"/>
-                            <w:dataBinding w:prefixMappings="xmlns:ns0='http://purl.org/dc/elements/1.1/' xmlns:ns1='http://schemas.openxmlformats.org/package/2006/metadata/core-properties' " w:xpath="/ns1:coreProperties[1]/ns0:title[1]" w:storeItemID="{6C3C8BC8-F283-45AE-878A-BAB7291924A1}"/>
-                            <w:text/>
-                          </w:sdtPr>
-                          <w:sdtEndPr>
-                            <w:rPr>
-                              <w:sz w:val="68"/>
-                              <w:szCs w:val="68"/>
-                            </w:rPr>
-                          </w:sdtEndPr>
-                          <w:sdtContent>
-                            <w:p>
-                              <w:pPr>
-                                <w:pStyle w:val="NoSpacing"/>
-                                <w:rPr>
-                                  <w:rFonts w:asciiTheme="majorHAnsi" w:eastAsiaTheme="majorEastAsia" w:hAnsiTheme="majorHAnsi" w:cstheme="majorBidi"/>
-                                  <w:caps/>
-                                  <w:color w:val="8496B0" w:themeColor="text2" w:themeTint="99"/>
-                                  <w:sz w:val="68"/>
-                                  <w:szCs w:val="68"/>
-                                </w:rPr>
-                              </w:pPr>
-                              <w:r>
-                                <w:rPr>
-                                  <w:rFonts w:asciiTheme="majorHAnsi" w:eastAsiaTheme="majorEastAsia" w:hAnsiTheme="majorHAnsi" w:cstheme="majorBidi"/>
-                                  <w:caps/>
-                                  <w:color w:val="8496B0" w:themeColor="text2" w:themeTint="99"/>
-                                  <w:sz w:val="64"/>
-                                  <w:szCs w:val="64"/>
-                                </w:rPr>
-                                <w:t>MC-2 Project 2</w:t>
-                              </w:r>
-                            </w:p>
-                          </w:sdtContent>
-                        </w:sdt>
-                        <w:p>
-                          <w:pPr>
-                            <w:pStyle w:val="NoSpacing"/>
-                            <w:spacing w:before="120"/>
-                            <w:rPr>
-                              <w:color w:val="5B9BD5" w:themeColor="accent1"/>
-                              <w:sz w:val="36"/>
-                              <w:szCs w:val="36"/>
-                            </w:rPr>
-                          </w:pPr>
-                          <w:sdt>
-                            <w:sdtPr>
-                              <w:rPr>
-                                <w:color w:val="5B9BD5" w:themeColor="accent1"/>
-                                <w:sz w:val="36"/>
-                                <w:szCs w:val="36"/>
-                              </w:rPr>
-                              <w:alias w:val="Subtitle"/>
-                              <w:tag w:val=""/>
-                              <w:id w:val="2021743002"/>
-                              <w:dataBinding w:prefixMappings="xmlns:ns0='http://purl.org/dc/elements/1.1/' xmlns:ns1='http://schemas.openxmlformats.org/package/2006/metadata/core-properties' " w:xpath="/ns1:coreProperties[1]/ns0:subject[1]" w:storeItemID="{6C3C8BC8-F283-45AE-878A-BAB7291924A1}"/>
-                              <w:text/>
-                            </w:sdtPr>
-                            <w:sdtContent>
-                              <w:r>
-                                <w:rPr>
-                                  <w:color w:val="5B9BD5" w:themeColor="accent1"/>
-                                  <w:sz w:val="36"/>
-                                  <w:szCs w:val="36"/>
-                                </w:rPr>
-                                <w:t>Trading Strategies</w:t>
-                              </w:r>
-                            </w:sdtContent>
-                          </w:sdt>
-                          <w:r>
-                            <w:rPr>
-                              <w:noProof/>
-                            </w:rPr>
-                            <w:t xml:space="preserve"> </w:t>
-                          </w:r>
-                        </w:p>
-                        <w:p/>
-                      </w:txbxContent>
-                    </v:textbox>
-                    <w10:wrap anchorx="page" anchory="margin"/>
-                  </v:shape>
-                </w:pict>
-              </mc:Fallback>
-            </mc:AlternateContent>
-          </w:r>
-          <w:r>
-            <w:rPr>
-              <w:noProof/>
-              <w:color w:val="5B9BD5" w:themeColor="accent1"/>
-              <w:sz w:val="36"/>
-              <w:szCs w:val="36"/>
-            </w:rPr>
-            <mc:AlternateContent>
-              <mc:Choice Requires="wpg">
-                <w:drawing>
-                  <wp:anchor distT="0" distB="0" distL="114300" distR="114300" simplePos="0" relativeHeight="251660288" behindDoc="1" locked="0" layoutInCell="1" allowOverlap="1">
-                    <wp:simplePos x="0" y="0"/>
-                    <mc:AlternateContent>
-                      <mc:Choice Requires="wp14">
-                        <wp:positionH relativeFrom="page">
-                          <wp14:pctPosHOffset>22000</wp14:pctPosHOffset>
-                        </wp:positionH>
-                      </mc:Choice>
-                      <mc:Fallback>
-                        <wp:positionH relativeFrom="page">
-                          <wp:posOffset>1709420</wp:posOffset>
-                        </wp:positionH>
-                      </mc:Fallback>
-                    </mc:AlternateContent>
-                    <mc:AlternateContent>
-                      <mc:Choice Requires="wp14">
-                        <wp:positionV relativeFrom="page">
-                          <wp14:pctPosVOffset>30000</wp14:pctPosVOffset>
-                        </wp:positionV>
-                      </mc:Choice>
-                      <mc:Fallback>
-                        <wp:positionV relativeFrom="page">
-                          <wp:posOffset>3017520</wp:posOffset>
-                        </wp:positionV>
-                      </mc:Fallback>
-                    </mc:AlternateContent>
-                    <wp:extent cx="5494369" cy="5696712"/>
-                    <wp:effectExtent l="0" t="0" r="0" b="3175"/>
-                    <wp:wrapNone/>
-                    <wp:docPr id="63" name="Group 2"/>
-                    <wp:cNvGraphicFramePr>
-                      <a:graphicFrameLocks xmlns:a="http://schemas.openxmlformats.org/drawingml/2006/main" noChangeAspect="1"/>
-                    </wp:cNvGraphicFramePr>
-                    <a:graphic xmlns:a="http://schemas.openxmlformats.org/drawingml/2006/main">
-                      <a:graphicData uri="http://schemas.microsoft.com/office/word/2010/wordprocessingGroup">
-                        <wpg:wgp>
-                          <wpg:cNvGrpSpPr>
-                            <a:grpSpLocks noChangeAspect="1"/>
-                          </wpg:cNvGrpSpPr>
-                          <wpg:grpSpPr>
-                            <a:xfrm>
-                              <a:off x="0" y="0"/>
-                              <a:ext cx="5494369" cy="5696712"/>
-                              <a:chOff x="0" y="0"/>
-                              <a:chExt cx="4329113" cy="4491038"/>
-                            </a:xfrm>
-                            <a:solidFill>
-                              <a:schemeClr val="tx2">
-                                <a:lumMod val="60000"/>
-                                <a:lumOff val="40000"/>
-                              </a:schemeClr>
-                            </a:solidFill>
-                          </wpg:grpSpPr>
-                          <wps:wsp>
-                            <wps:cNvPr id="64" name="Freeform 64"/>
-                            <wps:cNvSpPr>
-                              <a:spLocks/>
-                            </wps:cNvSpPr>
-                            <wps:spPr bwMode="auto">
-                              <a:xfrm>
-                                <a:off x="1501775" y="0"/>
-                                <a:ext cx="2827338" cy="2835275"/>
-                              </a:xfrm>
-                              <a:custGeom>
-                                <a:avLst/>
-                                <a:gdLst>
-                                  <a:gd name="T0" fmla="*/ 4 w 1781"/>
-                                  <a:gd name="T1" fmla="*/ 1786 h 1786"/>
-                                  <a:gd name="T2" fmla="*/ 0 w 1781"/>
-                                  <a:gd name="T3" fmla="*/ 1782 h 1786"/>
-                                  <a:gd name="T4" fmla="*/ 1776 w 1781"/>
-                                  <a:gd name="T5" fmla="*/ 0 h 1786"/>
-                                  <a:gd name="T6" fmla="*/ 1781 w 1781"/>
-                                  <a:gd name="T7" fmla="*/ 5 h 1786"/>
-                                  <a:gd name="T8" fmla="*/ 4 w 1781"/>
-                                  <a:gd name="T9" fmla="*/ 1786 h 1786"/>
-                                </a:gdLst>
-                                <a:ahLst/>
-                                <a:cxnLst>
-                                  <a:cxn ang="0">
-                                    <a:pos x="T0" y="T1"/>
-                                  </a:cxn>
-                                  <a:cxn ang="0">
-                                    <a:pos x="T2" y="T3"/>
-                                  </a:cxn>
-                                  <a:cxn ang="0">
-                                    <a:pos x="T4" y="T5"/>
-                                  </a:cxn>
-                                  <a:cxn ang="0">
-                                    <a:pos x="T6" y="T7"/>
-                                  </a:cxn>
-                                  <a:cxn ang="0">
-                                    <a:pos x="T8" y="T9"/>
-                                  </a:cxn>
-                                </a:cxnLst>
-                                <a:rect l="0" t="0" r="r" b="b"/>
-                                <a:pathLst>
-                                  <a:path w="1781" h="1786">
-                                    <a:moveTo>
-                                      <a:pt x="4" y="1786"/>
-                                    </a:moveTo>
-                                    <a:lnTo>
-                                      <a:pt x="0" y="1782"/>
-                                    </a:lnTo>
-                                    <a:lnTo>
-                                      <a:pt x="1776" y="0"/>
-                                    </a:lnTo>
-                                    <a:lnTo>
-                                      <a:pt x="1781" y="5"/>
-                                    </a:lnTo>
-                                    <a:lnTo>
-                                      <a:pt x="4" y="1786"/>
-                                    </a:lnTo>
-                                    <a:close/>
-                                  </a:path>
-                                </a:pathLst>
-                              </a:custGeom>
-                              <a:grpFill/>
-                              <a:ln>
-                                <a:noFill/>
-                              </a:ln>
-                              <a:extLst>
-                                <a:ext uri="{91240B29-F687-4F45-9708-019B960494DF}">
-                                  <a14:hiddenLine xmlns:a14="http://schemas.microsoft.com/office/drawing/2010/main" w="9525">
-                                    <a:solidFill>
-                                      <a:srgbClr val="000000"/>
-                                    </a:solidFill>
-                                    <a:round/>
-                                    <a:headEnd/>
-                                    <a:tailEnd/>
-                                  </a14:hiddenLine>
-                                </a:ext>
-                              </a:extLst>
-                            </wps:spPr>
-                            <wps:bodyPr vert="horz" wrap="square" lIns="91440" tIns="45720" rIns="91440" bIns="45720" numCol="1" anchor="t" anchorCtr="0" compatLnSpc="1">
-                              <a:prstTxWarp prst="textNoShape">
-                                <a:avLst/>
-                              </a:prstTxWarp>
-                            </wps:bodyPr>
-                          </wps:wsp>
-                          <wps:wsp>
-                            <wps:cNvPr id="65" name="Freeform 65"/>
-                            <wps:cNvSpPr>
-                              <a:spLocks/>
-                            </wps:cNvSpPr>
-                            <wps:spPr bwMode="auto">
-                              <a:xfrm>
-                                <a:off x="782637" y="227013"/>
-                                <a:ext cx="3546475" cy="3546475"/>
-                              </a:xfrm>
-                              <a:custGeom>
-                                <a:avLst/>
-                                <a:gdLst>
-                                  <a:gd name="T0" fmla="*/ 5 w 2234"/>
-                                  <a:gd name="T1" fmla="*/ 2234 h 2234"/>
-                                  <a:gd name="T2" fmla="*/ 0 w 2234"/>
-                                  <a:gd name="T3" fmla="*/ 2229 h 2234"/>
-                                  <a:gd name="T4" fmla="*/ 2229 w 2234"/>
-                                  <a:gd name="T5" fmla="*/ 0 h 2234"/>
-                                  <a:gd name="T6" fmla="*/ 2234 w 2234"/>
-                                  <a:gd name="T7" fmla="*/ 5 h 2234"/>
-                                  <a:gd name="T8" fmla="*/ 5 w 2234"/>
-                                  <a:gd name="T9" fmla="*/ 2234 h 2234"/>
-                                </a:gdLst>
-                                <a:ahLst/>
-                                <a:cxnLst>
-                                  <a:cxn ang="0">
-                                    <a:pos x="T0" y="T1"/>
-                                  </a:cxn>
-                                  <a:cxn ang="0">
-                                    <a:pos x="T2" y="T3"/>
-                                  </a:cxn>
-                                  <a:cxn ang="0">
-                                    <a:pos x="T4" y="T5"/>
-                                  </a:cxn>
-                                  <a:cxn ang="0">
-                                    <a:pos x="T6" y="T7"/>
-                                  </a:cxn>
-                                  <a:cxn ang="0">
-                                    <a:pos x="T8" y="T9"/>
-                                  </a:cxn>
-                                </a:cxnLst>
-                                <a:rect l="0" t="0" r="r" b="b"/>
-                                <a:pathLst>
-                                  <a:path w="2234" h="2234">
-                                    <a:moveTo>
-                                      <a:pt x="5" y="2234"/>
-                                    </a:moveTo>
-                                    <a:lnTo>
-                                      <a:pt x="0" y="2229"/>
-                                    </a:lnTo>
-                                    <a:lnTo>
-                                      <a:pt x="2229" y="0"/>
-                                    </a:lnTo>
-                                    <a:lnTo>
-                                      <a:pt x="2234" y="5"/>
-                                    </a:lnTo>
-                                    <a:lnTo>
-                                      <a:pt x="5" y="2234"/>
-                                    </a:lnTo>
-                                    <a:close/>
-                                  </a:path>
-                                </a:pathLst>
-                              </a:custGeom>
-                              <a:grpFill/>
-                              <a:ln>
-                                <a:noFill/>
-                              </a:ln>
-                              <a:extLst>
-                                <a:ext uri="{91240B29-F687-4F45-9708-019B960494DF}">
-                                  <a14:hiddenLine xmlns:a14="http://schemas.microsoft.com/office/drawing/2010/main" w="9525">
-                                    <a:solidFill>
-                                      <a:srgbClr val="000000"/>
-                                    </a:solidFill>
-                                    <a:round/>
-                                    <a:headEnd/>
-                                    <a:tailEnd/>
-                                  </a14:hiddenLine>
-                                </a:ext>
-                              </a:extLst>
-                            </wps:spPr>
-                            <wps:bodyPr vert="horz" wrap="square" lIns="91440" tIns="45720" rIns="91440" bIns="45720" numCol="1" anchor="t" anchorCtr="0" compatLnSpc="1">
-                              <a:prstTxWarp prst="textNoShape">
-                                <a:avLst/>
-                              </a:prstTxWarp>
-                            </wps:bodyPr>
-                          </wps:wsp>
-                          <wps:wsp>
-                            <wps:cNvPr id="66" name="Freeform 66"/>
-                            <wps:cNvSpPr>
-                              <a:spLocks/>
-                            </wps:cNvSpPr>
-                            <wps:spPr bwMode="auto">
-                              <a:xfrm>
-                                <a:off x="841375" y="109538"/>
-                                <a:ext cx="3487738" cy="3487738"/>
-                              </a:xfrm>
-                              <a:custGeom>
-                                <a:avLst/>
-                                <a:gdLst>
-                                  <a:gd name="T0" fmla="*/ 9 w 2197"/>
-                                  <a:gd name="T1" fmla="*/ 2197 h 2197"/>
-                                  <a:gd name="T2" fmla="*/ 0 w 2197"/>
-                                  <a:gd name="T3" fmla="*/ 2193 h 2197"/>
-                                  <a:gd name="T4" fmla="*/ 2188 w 2197"/>
-                                  <a:gd name="T5" fmla="*/ 0 h 2197"/>
-                                  <a:gd name="T6" fmla="*/ 2197 w 2197"/>
-                                  <a:gd name="T7" fmla="*/ 10 h 2197"/>
-                                  <a:gd name="T8" fmla="*/ 9 w 2197"/>
-                                  <a:gd name="T9" fmla="*/ 2197 h 2197"/>
-                                </a:gdLst>
-                                <a:ahLst/>
-                                <a:cxnLst>
-                                  <a:cxn ang="0">
-                                    <a:pos x="T0" y="T1"/>
-                                  </a:cxn>
-                                  <a:cxn ang="0">
-                                    <a:pos x="T2" y="T3"/>
-                                  </a:cxn>
-                                  <a:cxn ang="0">
-                                    <a:pos x="T4" y="T5"/>
-                                  </a:cxn>
-                                  <a:cxn ang="0">
-                                    <a:pos x="T6" y="T7"/>
-                                  </a:cxn>
-                                  <a:cxn ang="0">
-                                    <a:pos x="T8" y="T9"/>
-                                  </a:cxn>
-                                </a:cxnLst>
-                                <a:rect l="0" t="0" r="r" b="b"/>
-                                <a:pathLst>
-                                  <a:path w="2197" h="2197">
-                                    <a:moveTo>
-                                      <a:pt x="9" y="2197"/>
-                                    </a:moveTo>
-                                    <a:lnTo>
-                                      <a:pt x="0" y="2193"/>
-                                    </a:lnTo>
-                                    <a:lnTo>
-                                      <a:pt x="2188" y="0"/>
-                                    </a:lnTo>
-                                    <a:lnTo>
-                                      <a:pt x="2197" y="10"/>
-                                    </a:lnTo>
-                                    <a:lnTo>
-                                      <a:pt x="9" y="2197"/>
-                                    </a:lnTo>
-                                    <a:close/>
-                                  </a:path>
-                                </a:pathLst>
-                              </a:custGeom>
-                              <a:grpFill/>
-                              <a:ln>
-                                <a:noFill/>
-                              </a:ln>
-                              <a:extLst>
-                                <a:ext uri="{91240B29-F687-4F45-9708-019B960494DF}">
-                                  <a14:hiddenLine xmlns:a14="http://schemas.microsoft.com/office/drawing/2010/main" w="9525">
-                                    <a:solidFill>
-                                      <a:srgbClr val="000000"/>
-                                    </a:solidFill>
-                                    <a:round/>
-                                    <a:headEnd/>
-                                    <a:tailEnd/>
-                                  </a14:hiddenLine>
-                                </a:ext>
-                              </a:extLst>
-                            </wps:spPr>
-                            <wps:bodyPr vert="horz" wrap="square" lIns="91440" tIns="45720" rIns="91440" bIns="45720" numCol="1" anchor="t" anchorCtr="0" compatLnSpc="1">
-                              <a:prstTxWarp prst="textNoShape">
-                                <a:avLst/>
-                              </a:prstTxWarp>
-                            </wps:bodyPr>
-                          </wps:wsp>
-                          <wps:wsp>
-                            <wps:cNvPr id="67" name="Freeform 67"/>
-                            <wps:cNvSpPr>
-                              <a:spLocks/>
-                            </wps:cNvSpPr>
-                            <wps:spPr bwMode="auto">
-                              <a:xfrm>
-                                <a:off x="1216025" y="498475"/>
-                                <a:ext cx="3113088" cy="3121025"/>
-                              </a:xfrm>
-                              <a:custGeom>
-                                <a:avLst/>
-                                <a:gdLst>
-                                  <a:gd name="T0" fmla="*/ 9 w 1961"/>
-                                  <a:gd name="T1" fmla="*/ 1966 h 1966"/>
-                                  <a:gd name="T2" fmla="*/ 0 w 1961"/>
-                                  <a:gd name="T3" fmla="*/ 1957 h 1966"/>
-                                  <a:gd name="T4" fmla="*/ 1952 w 1961"/>
-                                  <a:gd name="T5" fmla="*/ 0 h 1966"/>
-                                  <a:gd name="T6" fmla="*/ 1961 w 1961"/>
-                                  <a:gd name="T7" fmla="*/ 9 h 1966"/>
-                                  <a:gd name="T8" fmla="*/ 9 w 1961"/>
-                                  <a:gd name="T9" fmla="*/ 1966 h 1966"/>
-                                </a:gdLst>
-                                <a:ahLst/>
-                                <a:cxnLst>
-                                  <a:cxn ang="0">
-                                    <a:pos x="T0" y="T1"/>
-                                  </a:cxn>
-                                  <a:cxn ang="0">
-                                    <a:pos x="T2" y="T3"/>
-                                  </a:cxn>
-                                  <a:cxn ang="0">
-                                    <a:pos x="T4" y="T5"/>
-                                  </a:cxn>
-                                  <a:cxn ang="0">
-                                    <a:pos x="T6" y="T7"/>
-                                  </a:cxn>
-                                  <a:cxn ang="0">
-                                    <a:pos x="T8" y="T9"/>
-                                  </a:cxn>
-                                </a:cxnLst>
-                                <a:rect l="0" t="0" r="r" b="b"/>
-                                <a:pathLst>
-                                  <a:path w="1961" h="1966">
-                                    <a:moveTo>
-                                      <a:pt x="9" y="1966"/>
-                                    </a:moveTo>
-                                    <a:lnTo>
-                                      <a:pt x="0" y="1957"/>
-                                    </a:lnTo>
-                                    <a:lnTo>
-                                      <a:pt x="1952" y="0"/>
-                                    </a:lnTo>
-                                    <a:lnTo>
-                                      <a:pt x="1961" y="9"/>
-                                    </a:lnTo>
-                                    <a:lnTo>
-                                      <a:pt x="9" y="1966"/>
-                                    </a:lnTo>
-                                    <a:close/>
-                                  </a:path>
-                                </a:pathLst>
-                              </a:custGeom>
-                              <a:grpFill/>
-                              <a:ln>
-                                <a:noFill/>
-                              </a:ln>
-                              <a:extLst>
-                                <a:ext uri="{91240B29-F687-4F45-9708-019B960494DF}">
-                                  <a14:hiddenLine xmlns:a14="http://schemas.microsoft.com/office/drawing/2010/main" w="9525">
-                                    <a:solidFill>
-                                      <a:srgbClr val="000000"/>
-                                    </a:solidFill>
-                                    <a:round/>
-                                    <a:headEnd/>
-                                    <a:tailEnd/>
-                                  </a14:hiddenLine>
-                                </a:ext>
-                              </a:extLst>
-                            </wps:spPr>
-                            <wps:bodyPr vert="horz" wrap="square" lIns="91440" tIns="45720" rIns="91440" bIns="45720" numCol="1" anchor="t" anchorCtr="0" compatLnSpc="1">
-                              <a:prstTxWarp prst="textNoShape">
-                                <a:avLst/>
-                              </a:prstTxWarp>
-                            </wps:bodyPr>
-                          </wps:wsp>
-                          <wps:wsp>
-                            <wps:cNvPr id="68" name="Freeform 68"/>
-                            <wps:cNvSpPr>
-                              <a:spLocks/>
-                            </wps:cNvSpPr>
-                            <wps:spPr bwMode="auto">
-                              <a:xfrm>
-                                <a:off x="0" y="153988"/>
-                                <a:ext cx="4329113" cy="4337050"/>
-                              </a:xfrm>
-                              <a:custGeom>
-                                <a:avLst/>
-                                <a:gdLst>
-                                  <a:gd name="T0" fmla="*/ 0 w 2727"/>
-                                  <a:gd name="T1" fmla="*/ 2732 h 2732"/>
-                                  <a:gd name="T2" fmla="*/ 0 w 2727"/>
-                                  <a:gd name="T3" fmla="*/ 2728 h 2732"/>
-                                  <a:gd name="T4" fmla="*/ 2722 w 2727"/>
-                                  <a:gd name="T5" fmla="*/ 0 h 2732"/>
-                                  <a:gd name="T6" fmla="*/ 2727 w 2727"/>
-                                  <a:gd name="T7" fmla="*/ 5 h 2732"/>
-                                  <a:gd name="T8" fmla="*/ 0 w 2727"/>
-                                  <a:gd name="T9" fmla="*/ 2732 h 2732"/>
-                                </a:gdLst>
-                                <a:ahLst/>
-                                <a:cxnLst>
-                                  <a:cxn ang="0">
-                                    <a:pos x="T0" y="T1"/>
-                                  </a:cxn>
-                                  <a:cxn ang="0">
-                                    <a:pos x="T2" y="T3"/>
-                                  </a:cxn>
-                                  <a:cxn ang="0">
-                                    <a:pos x="T4" y="T5"/>
-                                  </a:cxn>
-                                  <a:cxn ang="0">
-                                    <a:pos x="T6" y="T7"/>
-                                  </a:cxn>
-                                  <a:cxn ang="0">
-                                    <a:pos x="T8" y="T9"/>
-                                  </a:cxn>
-                                </a:cxnLst>
-                                <a:rect l="0" t="0" r="r" b="b"/>
-                                <a:pathLst>
-                                  <a:path w="2727" h="2732">
-                                    <a:moveTo>
-                                      <a:pt x="0" y="2732"/>
-                                    </a:moveTo>
-                                    <a:lnTo>
-                                      <a:pt x="0" y="2728"/>
-                                    </a:lnTo>
-                                    <a:lnTo>
-                                      <a:pt x="2722" y="0"/>
-                                    </a:lnTo>
-                                    <a:lnTo>
-                                      <a:pt x="2727" y="5"/>
-                                    </a:lnTo>
-                                    <a:lnTo>
-                                      <a:pt x="0" y="2732"/>
-                                    </a:lnTo>
-                                    <a:close/>
-                                  </a:path>
-                                </a:pathLst>
-                              </a:custGeom>
-                              <a:grpFill/>
-                              <a:ln>
-                                <a:noFill/>
-                              </a:ln>
-                              <a:extLst>
-                                <a:ext uri="{91240B29-F687-4F45-9708-019B960494DF}">
-                                  <a14:hiddenLine xmlns:a14="http://schemas.microsoft.com/office/drawing/2010/main" w="9525">
-                                    <a:solidFill>
-                                      <a:srgbClr val="000000"/>
-                                    </a:solidFill>
-                                    <a:round/>
-                                    <a:headEnd/>
-                                    <a:tailEnd/>
-                                  </a14:hiddenLine>
-                                </a:ext>
-                              </a:extLst>
-                            </wps:spPr>
-                            <wps:bodyPr vert="horz" wrap="square" lIns="91440" tIns="45720" rIns="91440" bIns="45720" numCol="1" anchor="t" anchorCtr="0" compatLnSpc="1">
-                              <a:prstTxWarp prst="textNoShape">
-                                <a:avLst/>
-                              </a:prstTxWarp>
-                            </wps:bodyPr>
-                          </wps:wsp>
-                        </wpg:wgp>
-                      </a:graphicData>
-                    </a:graphic>
-                    <wp14:sizeRelH relativeFrom="page">
-                      <wp14:pctWidth>70600</wp14:pctWidth>
-                    </wp14:sizeRelH>
-                    <wp14:sizeRelV relativeFrom="page">
-                      <wp14:pctHeight>56600</wp14:pctHeight>
-                    </wp14:sizeRelV>
-                  </wp:anchor>
-                </w:drawing>
-              </mc:Choice>
-              <mc:Fallback>
-                <w:pict>
-                  <v:group w14:anchorId="0B4CDC90" id="Group 2" o:spid="_x0000_s1026" style="position:absolute;margin-left:0;margin-top:0;width:432.65pt;height:448.55pt;z-index:-251656192;mso-width-percent:706;mso-height-percent:566;mso-left-percent:220;mso-top-percent:300;mso-position-horizontal-relative:page;mso-position-vertical-relative:page;mso-width-percent:706;mso-height-percent:566;mso-left-percent:220;mso-top-percent:300" coordsize="43291,44910" o:gfxdata="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">
-                    <o:lock v:ext="edit" aspectratio="t"/>
-                    <v:shape id="Freeform 64" o:spid="_x0000_s1027" style="position:absolute;left:15017;width:28274;height:28352;visibility:visible;mso-wrap-style:square;v-text-anchor:top" coordsize="1781,1786" o:gfxdata="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" path="m4,1786l,1782,1776,r5,5l4,1786xe" filled="f" stroked="f">
-                      <v:path arrowok="t" o:connecttype="custom" o:connectlocs="6350,2835275;0,2828925;2819400,0;2827338,7938;6350,2835275" o:connectangles="0,0,0,0,0"/>
-                    </v:shape>
-                    <v:shape id="Freeform 65" o:spid="_x0000_s1028" style="position:absolute;left:7826;top:2270;width:35465;height:35464;visibility:visible;mso-wrap-style:square;v-text-anchor:top" coordsize="2234,2234" o:gfxdata="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" path="m5,2234l,2229,2229,r5,5l5,2234xe" filled="f" stroked="f">
-                      <v:path arrowok="t" o:connecttype="custom" o:connectlocs="7938,3546475;0,3538538;3538538,0;3546475,7938;7938,3546475" o:connectangles="0,0,0,0,0"/>
-                    </v:shape>
-                    <v:shape id="Freeform 66" o:spid="_x0000_s1029" style="position:absolute;left:8413;top:1095;width:34878;height:34877;visibility:visible;mso-wrap-style:square;v-text-anchor:top" coordsize="2197,2197" o:gfxdata="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" path="m9,2197l,2193,2188,r9,10l9,2197xe" filled="f" stroked="f">
-                      <v:path arrowok="t" o:connecttype="custom" o:connectlocs="14288,3487738;0,3481388;3473450,0;3487738,15875;14288,3487738" o:connectangles="0,0,0,0,0"/>
-                    </v:shape>
-                    <v:shape id="Freeform 67" o:spid="_x0000_s1030" style="position:absolute;left:12160;top:4984;width:31131;height:31211;visibility:visible;mso-wrap-style:square;v-text-anchor:top" coordsize="1961,1966" o:gfxdata="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" path="m9,1966l,1957,1952,r9,9l9,1966xe" filled="f" stroked="f">
-                      <v:path arrowok="t" o:connecttype="custom" o:connectlocs="14288,3121025;0,3106738;3098800,0;3113088,14288;14288,3121025" o:connectangles="0,0,0,0,0"/>
-                    </v:shape>
-                    <v:shape id="Freeform 68" o:spid="_x0000_s1031" style="position:absolute;top:1539;width:43291;height:43371;visibility:visible;mso-wrap-style:square;v-text-anchor:top" coordsize="2727,2732" o:gfxdata="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" path="m,2732r,-4l2722,r5,5l,2732xe" filled="f" stroked="f">
-                      <v:path arrowok="t" o:connecttype="custom" o:connectlocs="0,4337050;0,4330700;4321175,0;4329113,7938;0,4337050" o:connectangles="0,0,0,0,0"/>
-                    </v:shape>
-                    <w10:wrap anchorx="page" anchory="page"/>
-                  </v:group>
-                </w:pict>
-              </mc:Fallback>
-            </mc:AlternateContent>
-          </w:r>
-          <w:r>
-            <w:rPr>
-              <w:noProof/>
-            </w:rPr>
-            <mc:AlternateContent>
-              <mc:Choice Requires="wps">
-                <w:drawing>
-                  <wp:anchor distT="0" distB="0" distL="114300" distR="114300" simplePos="0" relativeHeight="251659264" behindDoc="0" locked="0" layoutInCell="1" allowOverlap="1">
-                    <wp:simplePos x="0" y="0"/>
-                    <wp:positionH relativeFrom="page">
-                      <wp:align>center</wp:align>
-                    </wp:positionH>
-                    <wp:positionV relativeFrom="margin">
-                      <wp:align>bottom</wp:align>
-                    </wp:positionV>
-                    <wp:extent cx="5943600" cy="374904"/>
-                    <wp:effectExtent l="0" t="0" r="0" b="2540"/>
-                    <wp:wrapNone/>
-                    <wp:docPr id="69" name="Text Box 69"/>
-                    <wp:cNvGraphicFramePr/>
-                    <a:graphic xmlns:a="http://schemas.openxmlformats.org/drawingml/2006/main">
-                      <a:graphicData uri="http://schemas.microsoft.com/office/word/2010/wordprocessingShape">
-                        <wps:wsp>
-                          <wps:cNvSpPr txBox="1"/>
-                          <wps:spPr>
-                            <a:xfrm>
-                              <a:off x="0" y="0"/>
-                              <a:ext cx="5943600" cy="374904"/>
-                            </a:xfrm>
-                            <a:prstGeom prst="rect">
-                              <a:avLst/>
-                            </a:prstGeom>
-                            <a:noFill/>
-                            <a:ln w="6350">
-                              <a:noFill/>
-                            </a:ln>
-                            <a:effectLst/>
-                          </wps:spPr>
-                          <wps:style>
-                            <a:lnRef idx="0">
-                              <a:schemeClr val="accent1"/>
-                            </a:lnRef>
-                            <a:fillRef idx="0">
-                              <a:schemeClr val="accent1"/>
-                            </a:fillRef>
-                            <a:effectRef idx="0">
-                              <a:schemeClr val="accent1"/>
-                            </a:effectRef>
-                            <a:fontRef idx="minor">
-                              <a:schemeClr val="dk1"/>
-                            </a:fontRef>
-                          </wps:style>
-                          <wps:txbx>
-                            <w:txbxContent>
-                              <w:p>
-                                <w:pPr>
-                                  <w:pStyle w:val="NoSpacing"/>
-                                  <w:jc w:val="right"/>
-                                  <w:rPr>
-                                    <w:color w:val="5B9BD5" w:themeColor="accent1"/>
-                                    <w:sz w:val="36"/>
-                                    <w:szCs w:val="36"/>
-                                  </w:rPr>
-                                </w:pPr>
-                                <w:sdt>
-                                  <w:sdtPr>
-                                    <w:rPr>
-                                      <w:color w:val="5B9BD5" w:themeColor="accent1"/>
-                                      <w:sz w:val="36"/>
-                                      <w:szCs w:val="36"/>
-                                    </w:rPr>
-                                    <w:alias w:val="School"/>
-                                    <w:tag w:val="School"/>
-                                    <w:id w:val="1850680582"/>
-                                    <w:dataBinding w:prefixMappings="xmlns:ns0='http://schemas.openxmlformats.org/officeDocument/2006/extended-properties' " w:xpath="/ns0:Properties[1]/ns0:Company[1]" w:storeItemID="{6668398D-A668-4E3E-A5EB-62B293D839F1}"/>
-                                    <w:text/>
-                                  </w:sdtPr>
-                                  <w:sdtContent>
-                                    <w:r>
-                                      <w:rPr>
-                                        <w:color w:val="5B9BD5" w:themeColor="accent1"/>
-                                        <w:sz w:val="36"/>
-                                        <w:szCs w:val="36"/>
-                                      </w:rPr>
-                                      <w:t>Jacob Kilver (jkilver3@gatech.edu)</w:t>
-                                    </w:r>
-                                  </w:sdtContent>
-                                </w:sdt>
-                              </w:p>
-                              <w:sdt>
-                                <w:sdtPr>
-                                  <w:rPr>
-                                    <w:color w:val="5B9BD5" w:themeColor="accent1"/>
-                                    <w:sz w:val="36"/>
-                                    <w:szCs w:val="36"/>
-                                  </w:rPr>
-                                  <w:alias w:val="Course"/>
-                                  <w:tag w:val="Course"/>
-                                  <w:id w:val="1717703537"/>
-                                  <w:dataBinding w:prefixMappings="xmlns:ns0='http://purl.org/dc/elements/1.1/' xmlns:ns1='http://schemas.openxmlformats.org/package/2006/metadata/core-properties' " w:xpath="/ns1:coreProperties[1]/ns1:category[1]" w:storeItemID="{6C3C8BC8-F283-45AE-878A-BAB7291924A1}"/>
-                                  <w:text/>
-                                </w:sdtPr>
-                                <w:sdtContent>
-                                  <w:p>
-                                    <w:pPr>
-                                      <w:pStyle w:val="NoSpacing"/>
-                                      <w:jc w:val="right"/>
-                                      <w:rPr>
-                                        <w:color w:val="5B9BD5" w:themeColor="accent1"/>
-                                        <w:sz w:val="36"/>
-                                        <w:szCs w:val="36"/>
-                                      </w:rPr>
-                                    </w:pPr>
-                                    <w:r>
-                                      <w:rPr>
-                                        <w:color w:val="5B9BD5" w:themeColor="accent1"/>
-                                        <w:sz w:val="36"/>
-                                        <w:szCs w:val="36"/>
-                                      </w:rPr>
-                                      <w:t>28 Mar 2016</w:t>
-                                    </w:r>
-                                  </w:p>
-                                </w:sdtContent>
-                              </w:sdt>
-                            </w:txbxContent>
-                          </wps:txbx>
-                          <wps:bodyPr rot="0" spcFirstLastPara="0" vertOverflow="overflow" horzOverflow="overflow" vert="horz" wrap="square" lIns="0" tIns="0" rIns="0" bIns="0" numCol="1" spcCol="0" rtlCol="0" fromWordArt="0" anchor="b" anchorCtr="0" forceAA="0" compatLnSpc="1">
-                            <a:prstTxWarp prst="textNoShape">
-                              <a:avLst/>
-                            </a:prstTxWarp>
-                            <a:spAutoFit/>
-                          </wps:bodyPr>
-                        </wps:wsp>
-                      </a:graphicData>
-                    </a:graphic>
-                    <wp14:sizeRelH relativeFrom="page">
-                      <wp14:pctWidth>76500</wp14:pctWidth>
-                    </wp14:sizeRelH>
-                    <wp14:sizeRelV relativeFrom="margin">
-                      <wp14:pctHeight>0</wp14:pctHeight>
-                    </wp14:sizeRelV>
-                  </wp:anchor>
-                </w:drawing>
-              </mc:Choice>
-              <mc:Fallback>
-                <w:pict>
-                  <v:shape id="Text Box 69" o:spid="_x0000_s1027" type="#_x0000_t202" style="position:absolute;margin-left:0;margin-top:0;width:468pt;height:29.5pt;z-index:251659264;visibility:visible;mso-wrap-style:square;mso-width-percent:765;mso-height-percent:0;mso-wrap-distance-left:9pt;mso-wrap-distance-top:0;mso-wrap-distance-right:9pt;mso-wrap-distance-bottom:0;mso-position-horizontal:center;mso-position-horizontal-relative:page;mso-position-vertical:bottom;mso-position-vertical-relative:margin;mso-width-percent:765;mso-height-percent:0;mso-width-relative:page;mso-height-relative:margin;v-text-anchor:bottom" o:gfxdata="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" filled="f" stroked="f" strokeweight=".5pt">
-                    <v:textbox style="mso-fit-shape-to-text:t" inset="0,0,0,0">
-                      <w:txbxContent>
-                        <w:p>
-                          <w:pPr>
-                            <w:pStyle w:val="NoSpacing"/>
-                            <w:jc w:val="right"/>
-                            <w:rPr>
-                              <w:color w:val="5B9BD5" w:themeColor="accent1"/>
-                              <w:sz w:val="36"/>
-                              <w:szCs w:val="36"/>
-                            </w:rPr>
-                          </w:pPr>
-                          <w:sdt>
-                            <w:sdtPr>
-                              <w:rPr>
-                                <w:color w:val="5B9BD5" w:themeColor="accent1"/>
-                                <w:sz w:val="36"/>
-                                <w:szCs w:val="36"/>
-                              </w:rPr>
-                              <w:alias w:val="School"/>
-                              <w:tag w:val="School"/>
-                              <w:id w:val="1850680582"/>
-                              <w:dataBinding w:prefixMappings="xmlns:ns0='http://schemas.openxmlformats.org/officeDocument/2006/extended-properties' " w:xpath="/ns0:Properties[1]/ns0:Company[1]" w:storeItemID="{6668398D-A668-4E3E-A5EB-62B293D839F1}"/>
-                              <w:text/>
-                            </w:sdtPr>
-                            <w:sdtContent>
-                              <w:r>
-                                <w:rPr>
-                                  <w:color w:val="5B9BD5" w:themeColor="accent1"/>
-                                  <w:sz w:val="36"/>
-                                  <w:szCs w:val="36"/>
-                                </w:rPr>
-                                <w:t>Jacob Kilver (jkilver3@gatech.edu)</w:t>
-                              </w:r>
-                            </w:sdtContent>
-                          </w:sdt>
-                        </w:p>
-                        <w:sdt>
-                          <w:sdtPr>
-                            <w:rPr>
-                              <w:color w:val="5B9BD5" w:themeColor="accent1"/>
-                              <w:sz w:val="36"/>
-                              <w:szCs w:val="36"/>
-                            </w:rPr>
-                            <w:alias w:val="Course"/>
-                            <w:tag w:val="Course"/>
-                            <w:id w:val="1717703537"/>
-                            <w:dataBinding w:prefixMappings="xmlns:ns0='http://purl.org/dc/elements/1.1/' xmlns:ns1='http://schemas.openxmlformats.org/package/2006/metadata/core-properties' " w:xpath="/ns1:coreProperties[1]/ns1:category[1]" w:storeItemID="{6C3C8BC8-F283-45AE-878A-BAB7291924A1}"/>
-                            <w:text/>
-                          </w:sdtPr>
-                          <w:sdtContent>
-                            <w:p>
-                              <w:pPr>
-                                <w:pStyle w:val="NoSpacing"/>
-                                <w:jc w:val="right"/>
-                                <w:rPr>
-                                  <w:color w:val="5B9BD5" w:themeColor="accent1"/>
-                                  <w:sz w:val="36"/>
-                                  <w:szCs w:val="36"/>
-                                </w:rPr>
-                              </w:pPr>
-                              <w:r>
-                                <w:rPr>
-                                  <w:color w:val="5B9BD5" w:themeColor="accent1"/>
-                                  <w:sz w:val="36"/>
-                                  <w:szCs w:val="36"/>
-                                </w:rPr>
-                                <w:t>28 Mar 2016</w:t>
-                              </w:r>
-                            </w:p>
-                          </w:sdtContent>
-                        </w:sdt>
-                      </w:txbxContent>
-                    </v:textbox>
-                    <w10:wrap anchorx="page" anchory="margin"/>
-                  </v:shape>
-                </w:pict>
-              </mc:Fallback>
-            </mc:AlternateContent>
-          </w:r>
-        </w:p>
-        <w:p>
-          <w:r>
-            <w:br w:type="page"/>
-          </w:r>
-        </w:p>
-      </w:sdtContent>
-    </w:sdt>
     <w:p>
       <w:pPr>
         <w:pStyle w:val="Heading1"/>
       </w:pPr>
-      <w:r>
-        <w:lastRenderedPageBreak/>
+      <w:bookmarkStart w:id="0" w:name="_GoBack"/>
+      <w:bookmarkEnd w:id="0"/>
+      <w:r>
         <w:t>Bollinger</w:t>
       </w:r>
       <w:r>
@@ -1144,14 +84,27 @@
       <w:r>
         <w:t xml:space="preserve">Figure </w:t>
       </w:r>
-      <w:fldSimple w:instr=" SEQ Figure \* ARABIC ">
-        <w:r>
-          <w:rPr>
-            <w:noProof/>
-          </w:rPr>
-          <w:t>1</w:t>
-        </w:r>
-      </w:fldSimple>
+      <w:r>
+        <w:fldChar w:fldCharType="begin"/>
+      </w:r>
+      <w:r>
+        <w:instrText xml:space="preserve"> SEQ Figure \* ARABIC </w:instrText>
+      </w:r>
+      <w:r>
+        <w:fldChar w:fldCharType="separate"/>
+      </w:r>
+      <w:r>
+        <w:rPr>
+          <w:noProof/>
+        </w:rPr>
+        <w:t>1</w:t>
+      </w:r>
+      <w:r>
+        <w:rPr>
+          <w:noProof/>
+        </w:rPr>
+        <w:fldChar w:fldCharType="end"/>
+      </w:r>
       <w:r>
         <w:t>: Trading strategy using Bollinger Bands</w:t>
       </w:r>
@@ -1227,14 +180,27 @@
       <w:r>
         <w:t xml:space="preserve">Figure </w:t>
       </w:r>
-      <w:fldSimple w:instr=" SEQ Figure \* ARABIC ">
-        <w:r>
-          <w:rPr>
-            <w:noProof/>
-          </w:rPr>
-          <w:t>2</w:t>
-        </w:r>
-      </w:fldSimple>
+      <w:r>
+        <w:fldChar w:fldCharType="begin"/>
+      </w:r>
+      <w:r>
+        <w:instrText xml:space="preserve"> SEQ Figure \* ARABIC </w:instrText>
+      </w:r>
+      <w:r>
+        <w:fldChar w:fldCharType="separate"/>
+      </w:r>
+      <w:r>
+        <w:rPr>
+          <w:noProof/>
+        </w:rPr>
+        <w:t>2</w:t>
+      </w:r>
+      <w:r>
+        <w:rPr>
+          <w:noProof/>
+        </w:rPr>
+        <w:fldChar w:fldCharType="end"/>
+      </w:r>
       <w:r>
         <w:t>: Performance of Bollinger Band trading strategy versus SPY</w:t>
       </w:r>
@@ -1635,14 +601,27 @@
       <w:r>
         <w:t xml:space="preserve">Figure </w:t>
       </w:r>
-      <w:fldSimple w:instr=" SEQ Figure \* ARABIC ">
-        <w:r>
-          <w:rPr>
-            <w:noProof/>
-          </w:rPr>
-          <w:t>3</w:t>
-        </w:r>
-      </w:fldSimple>
+      <w:r>
+        <w:fldChar w:fldCharType="begin"/>
+      </w:r>
+      <w:r>
+        <w:instrText xml:space="preserve"> SEQ Figure \* ARABIC </w:instrText>
+      </w:r>
+      <w:r>
+        <w:fldChar w:fldCharType="separate"/>
+      </w:r>
+      <w:r>
+        <w:rPr>
+          <w:noProof/>
+        </w:rPr>
+        <w:t>3</w:t>
+      </w:r>
+      <w:r>
+        <w:rPr>
+          <w:noProof/>
+        </w:rPr>
+        <w:fldChar w:fldCharType="end"/>
+      </w:r>
       <w:r>
         <w:t>: Trades selected by personal strategy</w:t>
       </w:r>
@@ -1728,14 +707,27 @@
       <w:r>
         <w:t xml:space="preserve">Figure </w:t>
       </w:r>
-      <w:fldSimple w:instr=" SEQ Figure \* ARABIC ">
-        <w:r>
-          <w:rPr>
-            <w:noProof/>
-          </w:rPr>
-          <w:t>4</w:t>
-        </w:r>
-      </w:fldSimple>
+      <w:r>
+        <w:fldChar w:fldCharType="begin"/>
+      </w:r>
+      <w:r>
+        <w:instrText xml:space="preserve"> SEQ Figure \* ARABIC </w:instrText>
+      </w:r>
+      <w:r>
+        <w:fldChar w:fldCharType="separate"/>
+      </w:r>
+      <w:r>
+        <w:rPr>
+          <w:noProof/>
+        </w:rPr>
+        <w:t>4</w:t>
+      </w:r>
+      <w:r>
+        <w:rPr>
+          <w:noProof/>
+        </w:rPr>
+        <w:fldChar w:fldCharType="end"/>
+      </w:r>
       <w:r>
         <w:t>: Performance of personal strategy versus S&amp;P 500</w:t>
       </w:r>
@@ -2056,19 +1048,32 @@
         <w:pStyle w:val="Caption"/>
         <w:jc w:val="center"/>
       </w:pPr>
-      <w:bookmarkStart w:id="0" w:name="_Ref446137674"/>
+      <w:bookmarkStart w:id="1" w:name="_Ref446137674"/>
       <w:r>
         <w:t xml:space="preserve">Figure </w:t>
       </w:r>
-      <w:fldSimple w:instr=" SEQ Figure \* ARABIC ">
-        <w:r>
-          <w:rPr>
-            <w:noProof/>
-          </w:rPr>
-          <w:t>5</w:t>
-        </w:r>
-      </w:fldSimple>
-      <w:bookmarkEnd w:id="0"/>
+      <w:r>
+        <w:fldChar w:fldCharType="begin"/>
+      </w:r>
+      <w:r>
+        <w:instrText xml:space="preserve"> SEQ Figure \* ARABIC </w:instrText>
+      </w:r>
+      <w:r>
+        <w:fldChar w:fldCharType="separate"/>
+      </w:r>
+      <w:r>
+        <w:rPr>
+          <w:noProof/>
+        </w:rPr>
+        <w:t>5</w:t>
+      </w:r>
+      <w:r>
+        <w:rPr>
+          <w:noProof/>
+        </w:rPr>
+        <w:fldChar w:fldCharType="end"/>
+      </w:r>
+      <w:bookmarkEnd w:id="1"/>
       <w:r>
         <w:t>: Orders placed during Dec. 31, 2009 to Dec. 31, 2011 with a threshold percent changed value of 0.1%</w:t>
       </w:r>
@@ -2148,14 +1153,27 @@
       <w:r>
         <w:t xml:space="preserve">Figure </w:t>
       </w:r>
-      <w:fldSimple w:instr=" SEQ Figure \* ARABIC ">
-        <w:r>
-          <w:rPr>
-            <w:noProof/>
-          </w:rPr>
-          <w:t>6</w:t>
-        </w:r>
-      </w:fldSimple>
+      <w:r>
+        <w:fldChar w:fldCharType="begin"/>
+      </w:r>
+      <w:r>
+        <w:instrText xml:space="preserve"> SEQ Figure \* ARABIC </w:instrText>
+      </w:r>
+      <w:r>
+        <w:fldChar w:fldCharType="separate"/>
+      </w:r>
+      <w:r>
+        <w:rPr>
+          <w:noProof/>
+        </w:rPr>
+        <w:t>6</w:t>
+      </w:r>
+      <w:r>
+        <w:rPr>
+          <w:noProof/>
+        </w:rPr>
+        <w:fldChar w:fldCharType="end"/>
+      </w:r>
       <w:r>
         <w:t>: Performance of trading strategy from Dec. 31, 2009 to Dec. 31, 2011</w:t>
       </w:r>
@@ -2463,8 +1481,6 @@
       <w:r>
         <w:t>stock price</w:t>
       </w:r>
-      <w:bookmarkStart w:id="1" w:name="_GoBack"/>
-      <w:bookmarkEnd w:id="1"/>
       <w:r>
         <w:t xml:space="preserve"> move</w:t>
       </w:r>

</xml_diff>

<commit_message>
ML4T MC2 P2 edits for submission
Apparently we were supposed to use SPX instead of SPY. Plus my report was too long
</commit_message>
<xml_diff>
--- a/ML4Trading/ml4t/mc2_p2/report.docx
+++ b/ML4Trading/ml4t/mc2_p2/report.docx
@@ -6,8 +6,6 @@
       <w:pPr>
         <w:pStyle w:val="Heading1"/>
       </w:pPr>
-      <w:bookmarkStart w:id="0" w:name="_GoBack"/>
-      <w:bookmarkEnd w:id="0"/>
       <w:r>
         <w:t>Bollinger</w:t>
       </w:r>
@@ -84,27 +82,14 @@
       <w:r>
         <w:t xml:space="preserve">Figure </w:t>
       </w:r>
-      <w:r>
-        <w:fldChar w:fldCharType="begin"/>
-      </w:r>
-      <w:r>
-        <w:instrText xml:space="preserve"> SEQ Figure \* ARABIC </w:instrText>
-      </w:r>
-      <w:r>
-        <w:fldChar w:fldCharType="separate"/>
-      </w:r>
-      <w:r>
-        <w:rPr>
-          <w:noProof/>
-        </w:rPr>
-        <w:t>1</w:t>
-      </w:r>
-      <w:r>
-        <w:rPr>
-          <w:noProof/>
-        </w:rPr>
-        <w:fldChar w:fldCharType="end"/>
-      </w:r>
+      <w:fldSimple w:instr=" SEQ Figure \* ARABIC ">
+        <w:r>
+          <w:rPr>
+            <w:noProof/>
+          </w:rPr>
+          <w:t>1</w:t>
+        </w:r>
+      </w:fldSimple>
       <w:r>
         <w:t>: Trading strategy using Bollinger Bands</w:t>
       </w:r>
@@ -121,9 +106,9 @@
         </w:rPr>
         <w:drawing>
           <wp:inline distT="0" distB="0" distL="0" distR="0" wp14:anchorId="7094F0D7" wp14:editId="1CE84FF5">
-            <wp:extent cx="6423591" cy="3261360"/>
-            <wp:effectExtent l="0" t="0" r="0" b="0"/>
-            <wp:docPr id="2" name="Picture 2" descr="C:\Users\Jacob\Documents\OMSCS\ML4Trading\ml4t\mc2_p2\plots\Bollinger_Bands_v_SPY.png"/>
+            <wp:extent cx="6280785" cy="3095775"/>
+            <wp:effectExtent l="0" t="0" r="5715" b="9525"/>
+            <wp:docPr id="2" name="Picture 2"/>
             <wp:cNvGraphicFramePr>
               <a:graphicFrameLocks xmlns:a="http://schemas.openxmlformats.org/drawingml/2006/main" noChangeAspect="1"/>
             </wp:cNvGraphicFramePr>
@@ -144,13 +129,13 @@
                         </a:ext>
                       </a:extLst>
                     </a:blip>
-                    <a:srcRect l="8974" t="3945" r="7949" b="9534"/>
+                    <a:srcRect l="9003" t="5344" r="8812" b="11561"/>
                     <a:stretch/>
                   </pic:blipFill>
                   <pic:spPr bwMode="auto">
                     <a:xfrm>
                       <a:off x="0" y="0"/>
-                      <a:ext cx="6435284" cy="3267297"/>
+                      <a:ext cx="6318547" cy="3114388"/>
                     </a:xfrm>
                     <a:prstGeom prst="rect">
                       <a:avLst/>
@@ -180,29 +165,19 @@
       <w:r>
         <w:t xml:space="preserve">Figure </w:t>
       </w:r>
-      <w:r>
-        <w:fldChar w:fldCharType="begin"/>
-      </w:r>
-      <w:r>
-        <w:instrText xml:space="preserve"> SEQ Figure \* ARABIC </w:instrText>
-      </w:r>
-      <w:r>
-        <w:fldChar w:fldCharType="separate"/>
-      </w:r>
-      <w:r>
-        <w:rPr>
-          <w:noProof/>
-        </w:rPr>
-        <w:t>2</w:t>
-      </w:r>
-      <w:r>
-        <w:rPr>
-          <w:noProof/>
-        </w:rPr>
-        <w:fldChar w:fldCharType="end"/>
-      </w:r>
-      <w:r>
-        <w:t>: Performance of Bollinger Band trading strategy versus SPY</w:t>
+      <w:fldSimple w:instr=" SEQ Figure \* ARABIC ">
+        <w:r>
+          <w:rPr>
+            <w:noProof/>
+          </w:rPr>
+          <w:t>2</w:t>
+        </w:r>
+      </w:fldSimple>
+      <w:r>
+        <w:t xml:space="preserve">: Performance of Bollinger </w:t>
+      </w:r>
+      <w:r>
+        <w:t>Band trading strategy versus SPX</w:t>
       </w:r>
     </w:p>
     <w:p>
@@ -255,7 +230,7 @@
               <w:cnfStyle w:val="100000000000" w:firstRow="1" w:lastRow="0" w:firstColumn="0" w:lastColumn="0" w:oddVBand="0" w:evenVBand="0" w:oddHBand="0" w:evenHBand="0" w:firstRowFirstColumn="0" w:firstRowLastColumn="0" w:lastRowFirstColumn="0" w:lastRowLastColumn="0"/>
             </w:pPr>
             <w:r>
-              <w:t>SPY</w:t>
+              <w:t>$SPX</w:t>
             </w:r>
           </w:p>
         </w:tc>
@@ -297,7 +272,7 @@
               <w:cnfStyle w:val="000000100000" w:firstRow="0" w:lastRow="0" w:firstColumn="0" w:lastColumn="0" w:oddVBand="0" w:evenVBand="0" w:oddHBand="1" w:evenHBand="0" w:firstRowFirstColumn="0" w:firstRowLastColumn="0" w:lastRowFirstColumn="0" w:lastRowLastColumn="0"/>
             </w:pPr>
             <w:r>
-              <w:t>-0.149575888341</w:t>
+              <w:t>-0.21996865409</w:t>
             </w:r>
           </w:p>
         </w:tc>
@@ -336,7 +311,7 @@
               <w:cnfStyle w:val="000000000000" w:firstRow="0" w:lastRow="0" w:firstColumn="0" w:lastColumn="0" w:oddVBand="0" w:evenVBand="0" w:oddHBand="0" w:evenHBand="0" w:firstRowFirstColumn="0" w:firstRowLastColumn="0" w:lastRowFirstColumn="0" w:lastRowLastColumn="0"/>
             </w:pPr>
             <w:r>
-              <w:t>-0.201395139514</w:t>
+              <w:t>-0.240581328829</w:t>
             </w:r>
           </w:p>
         </w:tc>
@@ -378,7 +353,7 @@
               <w:cnfStyle w:val="000000100000" w:firstRow="0" w:lastRow="0" w:firstColumn="0" w:lastColumn="0" w:oddVBand="0" w:evenVBand="0" w:oddHBand="1" w:evenHBand="0" w:firstRowFirstColumn="0" w:firstRowLastColumn="0" w:lastRowFirstColumn="0" w:lastRowLastColumn="0"/>
             </w:pPr>
             <w:r>
-              <w:t>0.0219136847778</w:t>
+              <w:t>0.0219524869863</w:t>
             </w:r>
           </w:p>
         </w:tc>
@@ -417,7 +392,7 @@
               <w:cnfStyle w:val="000000000000" w:firstRow="0" w:lastRow="0" w:firstColumn="0" w:lastColumn="0" w:oddVBand="0" w:evenVBand="0" w:oddHBand="0" w:evenHBand="0" w:firstRowFirstColumn="0" w:firstRowLastColumn="0" w:lastRowFirstColumn="0" w:lastRowLastColumn="0"/>
             </w:pPr>
             <w:r>
-              <w:t>-0.000206479400499</w:t>
+              <w:t>-0.000304189525556</w:t>
             </w:r>
           </w:p>
         </w:tc>
@@ -601,27 +576,14 @@
       <w:r>
         <w:t xml:space="preserve">Figure </w:t>
       </w:r>
-      <w:r>
-        <w:fldChar w:fldCharType="begin"/>
-      </w:r>
-      <w:r>
-        <w:instrText xml:space="preserve"> SEQ Figure \* ARABIC </w:instrText>
-      </w:r>
-      <w:r>
-        <w:fldChar w:fldCharType="separate"/>
-      </w:r>
-      <w:r>
-        <w:rPr>
-          <w:noProof/>
-        </w:rPr>
-        <w:t>3</w:t>
-      </w:r>
-      <w:r>
-        <w:rPr>
-          <w:noProof/>
-        </w:rPr>
-        <w:fldChar w:fldCharType="end"/>
-      </w:r>
+      <w:fldSimple w:instr=" SEQ Figure \* ARABIC ">
+        <w:r>
+          <w:rPr>
+            <w:noProof/>
+          </w:rPr>
+          <w:t>3</w:t>
+        </w:r>
+      </w:fldSimple>
       <w:r>
         <w:t>: Trades selected by personal strategy</w:t>
       </w:r>
@@ -633,7 +595,13 @@
     </w:p>
     <w:p>
       <w:r>
-        <w:t>Here is the performance of this strategy version the S&amp;P 500 over the same time period:</w:t>
+        <w:t>Here is the performance</w:t>
+      </w:r>
+      <w:r>
+        <w:t xml:space="preserve"> of this strategy version the general market </w:t>
+      </w:r>
+      <w:r>
+        <w:t>over the same time period:</w:t>
       </w:r>
     </w:p>
     <w:p>
@@ -648,9 +616,9 @@
         <w:lastRenderedPageBreak/>
         <w:drawing>
           <wp:inline distT="0" distB="0" distL="0" distR="0" wp14:anchorId="0D8F897F" wp14:editId="569A8E40">
-            <wp:extent cx="6328252" cy="3124200"/>
-            <wp:effectExtent l="0" t="0" r="0" b="0"/>
-            <wp:docPr id="4" name="Picture 4" descr="C:\Users\Jacob\Documents\OMSCS\ML4Trading\ml4t\mc2_p2\plots\My_portfolio_v_SPY.png"/>
+            <wp:extent cx="6416589" cy="3078480"/>
+            <wp:effectExtent l="0" t="0" r="3810" b="7620"/>
+            <wp:docPr id="4" name="Picture 4"/>
             <wp:cNvGraphicFramePr>
               <a:graphicFrameLocks xmlns:a="http://schemas.openxmlformats.org/drawingml/2006/main" noChangeAspect="1"/>
             </wp:cNvGraphicFramePr>
@@ -671,13 +639,13 @@
                         </a:ext>
                       </a:extLst>
                     </a:blip>
-                    <a:srcRect l="9615" t="6575" r="9102" b="11111"/>
+                    <a:srcRect l="8784" t="7404" r="7953" b="10654"/>
                     <a:stretch/>
                   </pic:blipFill>
                   <pic:spPr bwMode="auto">
                     <a:xfrm>
                       <a:off x="0" y="0"/>
-                      <a:ext cx="6334668" cy="3127368"/>
+                      <a:ext cx="6424278" cy="3082169"/>
                     </a:xfrm>
                     <a:prstGeom prst="rect">
                       <a:avLst/>
@@ -707,29 +675,19 @@
       <w:r>
         <w:t xml:space="preserve">Figure </w:t>
       </w:r>
-      <w:r>
-        <w:fldChar w:fldCharType="begin"/>
-      </w:r>
-      <w:r>
-        <w:instrText xml:space="preserve"> SEQ Figure \* ARABIC </w:instrText>
-      </w:r>
-      <w:r>
-        <w:fldChar w:fldCharType="separate"/>
-      </w:r>
-      <w:r>
-        <w:rPr>
-          <w:noProof/>
-        </w:rPr>
-        <w:t>4</w:t>
-      </w:r>
-      <w:r>
-        <w:rPr>
-          <w:noProof/>
-        </w:rPr>
-        <w:fldChar w:fldCharType="end"/>
-      </w:r>
-      <w:r>
-        <w:t>: Performance of personal strategy versus S&amp;P 500</w:t>
+      <w:fldSimple w:instr=" SEQ Figure \* ARABIC ">
+        <w:r>
+          <w:rPr>
+            <w:noProof/>
+          </w:rPr>
+          <w:t>4</w:t>
+        </w:r>
+      </w:fldSimple>
+      <w:r>
+        <w:t xml:space="preserve">: Performance of </w:t>
+      </w:r>
+      <w:r>
+        <w:t>personal strategy versus the general market</w:t>
       </w:r>
     </w:p>
     <w:p>
@@ -781,7 +739,7 @@
               <w:cnfStyle w:val="100000000000" w:firstRow="1" w:lastRow="0" w:firstColumn="0" w:lastColumn="0" w:oddVBand="0" w:evenVBand="0" w:oddHBand="0" w:evenHBand="0" w:firstRowFirstColumn="0" w:firstRowLastColumn="0" w:lastRowFirstColumn="0" w:lastRowLastColumn="0"/>
             </w:pPr>
             <w:r>
-              <w:t>SPY</w:t>
+              <w:t>$SPX</w:t>
             </w:r>
           </w:p>
         </w:tc>
@@ -823,7 +781,7 @@
               <w:cnfStyle w:val="000000100000" w:firstRow="0" w:lastRow="0" w:firstColumn="0" w:lastColumn="0" w:oddVBand="0" w:evenVBand="0" w:oddHBand="1" w:evenHBand="0" w:firstRowFirstColumn="0" w:firstRowLastColumn="0" w:lastRowFirstColumn="0" w:lastRowLastColumn="0"/>
             </w:pPr>
             <w:r>
-              <w:t>-0.149575888341</w:t>
+              <w:t>-0.21996865409</w:t>
             </w:r>
           </w:p>
         </w:tc>
@@ -862,7 +820,7 @@
               <w:cnfStyle w:val="000000000000" w:firstRow="0" w:lastRow="0" w:firstColumn="0" w:lastColumn="0" w:oddVBand="0" w:evenVBand="0" w:oddHBand="0" w:evenHBand="0" w:firstRowFirstColumn="0" w:firstRowLastColumn="0" w:lastRowFirstColumn="0" w:lastRowLastColumn="0"/>
             </w:pPr>
             <w:r>
-              <w:t>-0.201395139514</w:t>
+              <w:t>-0.240581328829</w:t>
             </w:r>
           </w:p>
         </w:tc>
@@ -904,7 +862,7 @@
               <w:cnfStyle w:val="000000100000" w:firstRow="0" w:lastRow="0" w:firstColumn="0" w:lastColumn="0" w:oddVBand="0" w:evenVBand="0" w:oddHBand="1" w:evenHBand="0" w:firstRowFirstColumn="0" w:firstRowLastColumn="0" w:lastRowFirstColumn="0" w:lastRowLastColumn="0"/>
             </w:pPr>
             <w:r>
-              <w:t>0.0219136847778</w:t>
+              <w:t>0.0219524869863</w:t>
             </w:r>
           </w:p>
         </w:tc>
@@ -943,7 +901,7 @@
               <w:cnfStyle w:val="000000000000" w:firstRow="0" w:lastRow="0" w:firstColumn="0" w:lastColumn="0" w:oddVBand="0" w:evenVBand="0" w:oddHBand="0" w:evenHBand="0" w:firstRowFirstColumn="0" w:firstRowLastColumn="0" w:lastRowFirstColumn="0" w:lastRowLastColumn="0"/>
             </w:pPr>
             <w:r>
-              <w:t>-0.000206479400499</w:t>
+              <w:t>-0.000304189525556</w:t>
             </w:r>
           </w:p>
         </w:tc>
@@ -1048,32 +1006,19 @@
         <w:pStyle w:val="Caption"/>
         <w:jc w:val="center"/>
       </w:pPr>
-      <w:bookmarkStart w:id="1" w:name="_Ref446137674"/>
+      <w:bookmarkStart w:id="0" w:name="_Ref446137674"/>
       <w:r>
         <w:t xml:space="preserve">Figure </w:t>
       </w:r>
-      <w:r>
-        <w:fldChar w:fldCharType="begin"/>
-      </w:r>
-      <w:r>
-        <w:instrText xml:space="preserve"> SEQ Figure \* ARABIC </w:instrText>
-      </w:r>
-      <w:r>
-        <w:fldChar w:fldCharType="separate"/>
-      </w:r>
-      <w:r>
-        <w:rPr>
-          <w:noProof/>
-        </w:rPr>
-        <w:t>5</w:t>
-      </w:r>
-      <w:r>
-        <w:rPr>
-          <w:noProof/>
-        </w:rPr>
-        <w:fldChar w:fldCharType="end"/>
-      </w:r>
-      <w:bookmarkEnd w:id="1"/>
+      <w:fldSimple w:instr=" SEQ Figure \* ARABIC ">
+        <w:r>
+          <w:rPr>
+            <w:noProof/>
+          </w:rPr>
+          <w:t>5</w:t>
+        </w:r>
+      </w:fldSimple>
+      <w:bookmarkEnd w:id="0"/>
       <w:r>
         <w:t>: Orders placed during Dec. 31, 2009 to Dec. 31, 2011 with a threshold percent changed value of 0.1%</w:t>
       </w:r>
@@ -1094,9 +1039,9 @@
         </w:rPr>
         <w:drawing>
           <wp:inline distT="0" distB="0" distL="0" distR="0" wp14:anchorId="1ABB5E40" wp14:editId="211B907F">
-            <wp:extent cx="6214061" cy="3025140"/>
-            <wp:effectExtent l="0" t="0" r="0" b="3810"/>
-            <wp:docPr id="6" name="Picture 6" descr="C:\Users\Jacob\Documents\OMSCS\ML4Trading\ml4t\mc2_p2\plots\My_strategy_new_time_performance.png"/>
+            <wp:extent cx="6290601" cy="3048000"/>
+            <wp:effectExtent l="0" t="0" r="0" b="0"/>
+            <wp:docPr id="6" name="Picture 6"/>
             <wp:cNvGraphicFramePr>
               <a:graphicFrameLocks xmlns:a="http://schemas.openxmlformats.org/drawingml/2006/main" noChangeAspect="1"/>
             </wp:cNvGraphicFramePr>
@@ -1117,13 +1062,13 @@
                         </a:ext>
                       </a:extLst>
                     </a:blip>
-                    <a:srcRect l="8204" t="5787" r="9102" b="11636"/>
+                    <a:srcRect l="8586" t="7546" r="8645" b="10189"/>
                     <a:stretch/>
                   </pic:blipFill>
                   <pic:spPr bwMode="auto">
                     <a:xfrm>
                       <a:off x="0" y="0"/>
-                      <a:ext cx="6223409" cy="3029691"/>
+                      <a:ext cx="6310034" cy="3057416"/>
                     </a:xfrm>
                     <a:prstGeom prst="rect">
                       <a:avLst/>
@@ -1153,27 +1098,14 @@
       <w:r>
         <w:t xml:space="preserve">Figure </w:t>
       </w:r>
-      <w:r>
-        <w:fldChar w:fldCharType="begin"/>
-      </w:r>
-      <w:r>
-        <w:instrText xml:space="preserve"> SEQ Figure \* ARABIC </w:instrText>
-      </w:r>
-      <w:r>
-        <w:fldChar w:fldCharType="separate"/>
-      </w:r>
-      <w:r>
-        <w:rPr>
-          <w:noProof/>
-        </w:rPr>
-        <w:t>6</w:t>
-      </w:r>
-      <w:r>
-        <w:rPr>
-          <w:noProof/>
-        </w:rPr>
-        <w:fldChar w:fldCharType="end"/>
-      </w:r>
+      <w:fldSimple w:instr=" SEQ Figure \* ARABIC ">
+        <w:r>
+          <w:rPr>
+            <w:noProof/>
+          </w:rPr>
+          <w:t>6</w:t>
+        </w:r>
+      </w:fldSimple>
       <w:r>
         <w:t>: Performance of trading strategy from Dec. 31, 2009 to Dec. 31, 2011</w:t>
       </w:r>
@@ -1224,7 +1156,7 @@
               <w:cnfStyle w:val="100000000000" w:firstRow="1" w:lastRow="0" w:firstColumn="0" w:lastColumn="0" w:oddVBand="0" w:evenVBand="0" w:oddHBand="0" w:evenHBand="0" w:firstRowFirstColumn="0" w:firstRowLastColumn="0" w:lastRowFirstColumn="0" w:lastRowLastColumn="0"/>
             </w:pPr>
             <w:r>
-              <w:t>SPY</w:t>
+              <w:t>$SPX</w:t>
             </w:r>
           </w:p>
         </w:tc>
@@ -1254,7 +1186,7 @@
               <w:cnfStyle w:val="000000100000" w:firstRow="0" w:lastRow="0" w:firstColumn="0" w:lastColumn="0" w:oddVBand="0" w:evenVBand="0" w:oddHBand="1" w:evenHBand="0" w:firstRowFirstColumn="0" w:firstRowLastColumn="0" w:lastRowFirstColumn="0" w:lastRowLastColumn="0"/>
             </w:pPr>
             <w:r>
-              <w:t>-0.24125226496</w:t>
+              <w:t>-0.419347780311</w:t>
             </w:r>
           </w:p>
         </w:tc>
@@ -1267,7 +1199,7 @@
               <w:cnfStyle w:val="000000100000" w:firstRow="0" w:lastRow="0" w:firstColumn="0" w:lastColumn="0" w:oddVBand="0" w:evenVBand="0" w:oddHBand="1" w:evenHBand="0" w:firstRowFirstColumn="0" w:firstRowLastColumn="0" w:lastRowFirstColumn="0" w:lastRowLastColumn="0"/>
             </w:pPr>
             <w:r>
-              <w:t>0.47884778834</w:t>
+              <w:t>0.393165319464</w:t>
             </w:r>
           </w:p>
         </w:tc>
@@ -1296,7 +1228,7 @@
               <w:cnfStyle w:val="000000000000" w:firstRow="0" w:lastRow="0" w:firstColumn="0" w:lastColumn="0" w:oddVBand="0" w:evenVBand="0" w:oddHBand="0" w:evenHBand="0" w:firstRowFirstColumn="0" w:firstRowLastColumn="0" w:lastRowFirstColumn="0" w:lastRowLastColumn="0"/>
             </w:pPr>
             <w:r>
-              <w:t>-0.2199</w:t>
+              <w:t>-0.2796</w:t>
             </w:r>
           </w:p>
         </w:tc>
@@ -1309,7 +1241,7 @@
               <w:cnfStyle w:val="000000000000" w:firstRow="0" w:lastRow="0" w:firstColumn="0" w:lastColumn="0" w:oddVBand="0" w:evenVBand="0" w:oddHBand="0" w:evenHBand="0" w:firstRowFirstColumn="0" w:firstRowLastColumn="0" w:lastRowFirstColumn="0" w:lastRowLastColumn="0"/>
             </w:pPr>
             <w:r>
-              <w:t>0.16755893679</w:t>
+              <w:t>0.127791229486</w:t>
             </w:r>
           </w:p>
         </w:tc>
@@ -1339,7 +1271,7 @@
               <w:cnfStyle w:val="000000100000" w:firstRow="0" w:lastRow="0" w:firstColumn="0" w:lastColumn="0" w:oddVBand="0" w:evenVBand="0" w:oddHBand="1" w:evenHBand="0" w:firstRowFirstColumn="0" w:firstRowLastColumn="0" w:lastRowFirstColumn="0" w:lastRowLastColumn="0"/>
             </w:pPr>
             <w:r>
-              <w:t>0.0196766170434</w:t>
+              <w:t>0.0182994556112</w:t>
             </w:r>
           </w:p>
         </w:tc>
@@ -1352,7 +1284,7 @@
               <w:cnfStyle w:val="000000100000" w:firstRow="0" w:lastRow="0" w:firstColumn="0" w:lastColumn="0" w:oddVBand="0" w:evenVBand="0" w:oddHBand="1" w:evenHBand="0" w:firstRowFirstColumn="0" w:firstRowLastColumn="0" w:lastRowFirstColumn="0" w:lastRowLastColumn="0"/>
             </w:pPr>
             <w:r>
-              <w:t>0.0129929843125</w:t>
+              <w:t>0.0131086008359</w:t>
             </w:r>
           </w:p>
         </w:tc>
@@ -1381,7 +1313,7 @@
               <w:cnfStyle w:val="000000000000" w:firstRow="0" w:lastRow="0" w:firstColumn="0" w:lastColumn="0" w:oddVBand="0" w:evenVBand="0" w:oddHBand="0" w:evenHBand="0" w:firstRowFirstColumn="0" w:firstRowLastColumn="0" w:lastRowFirstColumn="0" w:lastRowLastColumn="0"/>
             </w:pPr>
             <w:r>
-              <w:t>-0.000299034683054</w:t>
+              <w:t>-0.00048340623571</w:t>
             </w:r>
           </w:p>
         </w:tc>
@@ -1394,7 +1326,7 @@
               <w:cnfStyle w:val="000000000000" w:firstRow="0" w:lastRow="0" w:firstColumn="0" w:lastColumn="0" w:oddVBand="0" w:evenVBand="0" w:oddHBand="0" w:evenHBand="0" w:firstRowFirstColumn="0" w:firstRowLastColumn="0" w:lastRowFirstColumn="0" w:lastRowLastColumn="0"/>
             </w:pPr>
             <w:r>
-              <w:t>0.000391927854037</w:t>
+              <w:t>0.000324661859049</w:t>
             </w:r>
           </w:p>
         </w:tc>
@@ -1504,6 +1436,8 @@
       <w:r>
         <w:t xml:space="preserve">Thus such a practice does not make for the strongest of trading strategies. The market behavior can be significantly different during various time periods. In the extreme case, I would image that the stock market during the “Roaring Twenties” warranted a different trading strategy than during the Great Depression simple because the market was vastly different in these two time periods (that also happened to be adjacent). </w:t>
       </w:r>
+      <w:bookmarkStart w:id="1" w:name="_GoBack"/>
+      <w:bookmarkEnd w:id="1"/>
     </w:p>
     <w:p/>
     <w:sectPr>

</xml_diff>